<commit_message>
Updated to the latest
</commit_message>
<xml_diff>
--- a/Resume_RDP.docx
+++ b/Resume_RDP.docx
@@ -1,6 +1,6 @@
 
 <file path=word/document.xml><?xml version="1.0" encoding="utf-8"?>
-<w:document xmlns:wpc="http://schemas.microsoft.com/office/word/2010/wordprocessingCanvas" xmlns:cx="http://schemas.microsoft.com/office/drawing/2014/chartex" xmlns:cx1="http://schemas.microsoft.com/office/drawing/2015/9/8/chartex" xmlns:cx2="http://schemas.microsoft.com/office/drawing/2015/10/21/chartex" xmlns:cx3="http://schemas.microsoft.com/office/drawing/2016/5/9/chartex" xmlns:cx4="http://schemas.microsoft.com/office/drawing/2016/5/10/chartex" xmlns:cx5="http://schemas.microsoft.com/office/drawing/2016/5/11/chartex" xmlns:cx6="http://schemas.microsoft.com/office/drawing/2016/5/12/chartex" xmlns:cx7="http://schemas.microsoft.com/office/drawing/2016/5/13/chartex" xmlns:cx8="http://schemas.microsoft.com/office/drawing/2016/5/14/chartex" xmlns:mc="http://schemas.openxmlformats.org/markup-compatibility/2006" xmlns:aink="http://schemas.microsoft.com/office/drawing/2016/ink" xmlns:am3d="http://schemas.microsoft.com/office/drawing/2017/model3d" xmlns:o="urn:schemas-microsoft-com:office:office" xmlns:r="http://schemas.openxmlformats.org/officeDocument/2006/relationships" xmlns:m="http://schemas.openxmlformats.org/officeDocument/2006/math" xmlns:v="urn:schemas-microsoft-com:vml" xmlns:wp14="http://schemas.microsoft.com/office/word/2010/wordprocessingDrawing" xmlns:wp="http://schemas.openxmlformats.org/drawingml/2006/wordprocessingDrawing" xmlns:w10="urn:schemas-microsoft-com:office:word" xmlns:w="http://schemas.openxmlformats.org/wordprocessingml/2006/main" xmlns:w14="http://schemas.microsoft.com/office/word/2010/wordml" xmlns:w15="http://schemas.microsoft.com/office/word/2012/wordml" xmlns:w16cex="http://schemas.microsoft.com/office/word/2018/wordml/cex" xmlns:w16cid="http://schemas.microsoft.com/office/word/2016/wordml/cid" xmlns:w16="http://schemas.microsoft.com/office/word/2018/wordml" xmlns:w16se="http://schemas.microsoft.com/office/word/2015/wordml/symex" xmlns:wpg="http://schemas.microsoft.com/office/word/2010/wordprocessingGroup" xmlns:wpi="http://schemas.microsoft.com/office/word/2010/wordprocessingInk" xmlns:wne="http://schemas.microsoft.com/office/word/2006/wordml" xmlns:wps="http://schemas.microsoft.com/office/word/2010/wordprocessingShape" mc:Ignorable="w14 w15 w16se w16cid w16 w16cex wp14">
+<w:document xmlns:wpc="http://schemas.microsoft.com/office/word/2010/wordprocessingCanvas" xmlns:cx="http://schemas.microsoft.com/office/drawing/2014/chartex" xmlns:cx1="http://schemas.microsoft.com/office/drawing/2015/9/8/chartex" xmlns:cx2="http://schemas.microsoft.com/office/drawing/2015/10/21/chartex" xmlns:cx3="http://schemas.microsoft.com/office/drawing/2016/5/9/chartex" xmlns:cx4="http://schemas.microsoft.com/office/drawing/2016/5/10/chartex" xmlns:cx5="http://schemas.microsoft.com/office/drawing/2016/5/11/chartex" xmlns:cx6="http://schemas.microsoft.com/office/drawing/2016/5/12/chartex" xmlns:cx7="http://schemas.microsoft.com/office/drawing/2016/5/13/chartex" xmlns:cx8="http://schemas.microsoft.com/office/drawing/2016/5/14/chartex" xmlns:mc="http://schemas.openxmlformats.org/markup-compatibility/2006" xmlns:aink="http://schemas.microsoft.com/office/drawing/2016/ink" xmlns:am3d="http://schemas.microsoft.com/office/drawing/2017/model3d" xmlns:o="urn:schemas-microsoft-com:office:office" xmlns:oel="http://schemas.microsoft.com/office/2019/extlst" xmlns:r="http://schemas.openxmlformats.org/officeDocument/2006/relationships" xmlns:m="http://schemas.openxmlformats.org/officeDocument/2006/math" xmlns:v="urn:schemas-microsoft-com:vml" xmlns:wp14="http://schemas.microsoft.com/office/word/2010/wordprocessingDrawing" xmlns:wp="http://schemas.openxmlformats.org/drawingml/2006/wordprocessingDrawing" xmlns:w10="urn:schemas-microsoft-com:office:word" xmlns:w="http://schemas.openxmlformats.org/wordprocessingml/2006/main" xmlns:w14="http://schemas.microsoft.com/office/word/2010/wordml" xmlns:w15="http://schemas.microsoft.com/office/word/2012/wordml" xmlns:w16cex="http://schemas.microsoft.com/office/word/2018/wordml/cex" xmlns:w16cid="http://schemas.microsoft.com/office/word/2016/wordml/cid" xmlns:w16="http://schemas.microsoft.com/office/word/2018/wordml" xmlns:w16sdtdh="http://schemas.microsoft.com/office/word/2020/wordml/sdtdatahash" xmlns:w16se="http://schemas.microsoft.com/office/word/2015/wordml/symex" xmlns:wpg="http://schemas.microsoft.com/office/word/2010/wordprocessingGroup" xmlns:wpi="http://schemas.microsoft.com/office/word/2010/wordprocessingInk" xmlns:wne="http://schemas.microsoft.com/office/word/2006/wordml" xmlns:wps="http://schemas.microsoft.com/office/word/2010/wordprocessingShape" mc:Ignorable="w14 w15 w16se w16cid w16 w16cex w16sdtdh wp14">
   <w:body>
     <w:tbl>
       <w:tblPr>
@@ -216,50 +216,7 @@
                       <w:rFonts w:asciiTheme="minorHAnsi" w:hAnsiTheme="minorHAnsi" w:cstheme="minorHAnsi"/>
                       <w:color w:val="000000" w:themeColor="text1"/>
                     </w:rPr>
-                    <w:t>321 5</w:t>
-                  </w:r>
-                  <w:r>
-                    <w:rPr>
-                      <w:rFonts w:asciiTheme="minorHAnsi" w:hAnsiTheme="minorHAnsi" w:cstheme="minorHAnsi"/>
-                      <w:color w:val="000000" w:themeColor="text1"/>
-                      <w:vertAlign w:val="superscript"/>
-                    </w:rPr>
-                    <w:t>TH</w:t>
-                  </w:r>
-                  <w:r>
-                    <w:rPr>
-                      <w:rFonts w:asciiTheme="minorHAnsi" w:hAnsiTheme="minorHAnsi" w:cstheme="minorHAnsi"/>
-                      <w:color w:val="000000" w:themeColor="text1"/>
-                    </w:rPr>
-                    <w:t xml:space="preserve"> STREET</w:t>
-                  </w:r>
-                  <w:r>
-                    <w:rPr>
-                      <w:rFonts w:asciiTheme="minorHAnsi" w:hAnsiTheme="minorHAnsi" w:cstheme="minorHAnsi"/>
-                      <w:color w:val="000000" w:themeColor="text1"/>
-                    </w:rPr>
-                    <w:t xml:space="preserve"> </w:t>
-                  </w:r>
-                  <w:r>
-                    <w:rPr>
-                      <w:rFonts w:asciiTheme="minorHAnsi" w:hAnsiTheme="minorHAnsi" w:cstheme="minorHAnsi"/>
-                      <w:color w:val="000000" w:themeColor="text1"/>
-                    </w:rPr>
-                    <w:t>APT</w:t>
-                  </w:r>
-                  <w:r>
-                    <w:rPr>
-                      <w:rFonts w:asciiTheme="minorHAnsi" w:hAnsiTheme="minorHAnsi" w:cstheme="minorHAnsi"/>
-                      <w:color w:val="000000" w:themeColor="text1"/>
-                    </w:rPr>
-                    <w:t xml:space="preserve"> </w:t>
-                  </w:r>
-                  <w:r>
-                    <w:rPr>
-                      <w:rFonts w:asciiTheme="minorHAnsi" w:hAnsiTheme="minorHAnsi" w:cstheme="minorHAnsi"/>
-                      <w:color w:val="000000" w:themeColor="text1"/>
-                    </w:rPr>
-                    <w:t>3</w:t>
+                    <w:t>10802 CAMINO RUIZ APT G</w:t>
                   </w:r>
                   <w:r>
                     <w:rPr>
@@ -273,21 +230,21 @@
                       <w:rFonts w:asciiTheme="minorHAnsi" w:hAnsiTheme="minorHAnsi" w:cstheme="minorHAnsi"/>
                       <w:color w:val="000000" w:themeColor="text1"/>
                     </w:rPr>
-                    <w:t>UNION CITY</w:t>
+                    <w:t>SAN DIEGO</w:t>
                   </w:r>
                   <w:r>
                     <w:rPr>
                       <w:rFonts w:asciiTheme="minorHAnsi" w:hAnsiTheme="minorHAnsi" w:cstheme="minorHAnsi"/>
                       <w:color w:val="000000" w:themeColor="text1"/>
                     </w:rPr>
-                    <w:t>, N</w:t>
+                    <w:t xml:space="preserve">, </w:t>
                   </w:r>
                   <w:r>
                     <w:rPr>
                       <w:rFonts w:asciiTheme="minorHAnsi" w:hAnsiTheme="minorHAnsi" w:cstheme="minorHAnsi"/>
                       <w:color w:val="000000" w:themeColor="text1"/>
                     </w:rPr>
-                    <w:t>J</w:t>
+                    <w:t>CA, 92126</w:t>
                   </w:r>
                 </w:p>
               </w:tc>
@@ -650,27 +607,12 @@
           <w:rFonts w:asciiTheme="minorHAnsi" w:hAnsiTheme="minorHAnsi" w:cstheme="minorHAnsi"/>
           <w:color w:val="000000" w:themeColor="text1"/>
         </w:rPr>
-        <w:t>Highly skilled</w:t>
-      </w:r>
-      <w:r>
-        <w:rPr>
-          <w:rFonts w:asciiTheme="minorHAnsi" w:hAnsiTheme="minorHAnsi" w:cstheme="minorHAnsi"/>
-          <w:b/>
-          <w:color w:val="000000" w:themeColor="text1"/>
-        </w:rPr>
-        <w:t xml:space="preserve"> NYC MEP </w:t>
-      </w:r>
-      <w:r>
-        <w:rPr>
-          <w:rFonts w:asciiTheme="minorHAnsi" w:hAnsiTheme="minorHAnsi" w:cstheme="minorHAnsi"/>
-          <w:b/>
-          <w:color w:val="000000" w:themeColor="text1"/>
-        </w:rPr>
-        <w:t>Design</w:t>
-      </w:r>
-      <w:r>
-        <w:rPr>
-          <w:rFonts w:asciiTheme="minorHAnsi" w:hAnsiTheme="minorHAnsi" w:cstheme="minorHAnsi"/>
+        <w:t>Experienced</w:t>
+      </w:r>
+      <w:r>
+        <w:rPr>
+          <w:rFonts w:asciiTheme="minorHAnsi" w:hAnsiTheme="minorHAnsi" w:cstheme="minorHAnsi"/>
+          <w:b/>
           <w:color w:val="000000" w:themeColor="text1"/>
         </w:rPr>
         <w:t xml:space="preserve"> </w:t>
@@ -678,9 +620,17 @@
       <w:r>
         <w:rPr>
           <w:rFonts w:asciiTheme="minorHAnsi" w:hAnsiTheme="minorHAnsi" w:cstheme="minorHAnsi"/>
-          <w:color w:val="000000" w:themeColor="text1"/>
-        </w:rPr>
-        <w:t xml:space="preserve">experience along with </w:t>
+          <w:b/>
+          <w:color w:val="000000" w:themeColor="text1"/>
+        </w:rPr>
+        <w:t xml:space="preserve">Mechanical and Plumbing engineer </w:t>
+      </w:r>
+      <w:r>
+        <w:rPr>
+          <w:rFonts w:asciiTheme="minorHAnsi" w:hAnsiTheme="minorHAnsi" w:cstheme="minorHAnsi"/>
+          <w:color w:val="000000" w:themeColor="text1"/>
+        </w:rPr>
+        <w:t xml:space="preserve">along with </w:t>
       </w:r>
       <w:proofErr w:type="gramStart"/>
       <w:r>
@@ -724,7 +674,14 @@
           <w:rFonts w:asciiTheme="minorHAnsi" w:hAnsiTheme="minorHAnsi" w:cstheme="minorHAnsi"/>
           <w:color w:val="000000" w:themeColor="text1"/>
         </w:rPr>
-        <w:t>Experienced</w:t>
+        <w:t>Exper</w:t>
+      </w:r>
+      <w:r>
+        <w:rPr>
+          <w:rFonts w:asciiTheme="minorHAnsi" w:hAnsiTheme="minorHAnsi" w:cstheme="minorHAnsi"/>
+          <w:color w:val="000000" w:themeColor="text1"/>
+        </w:rPr>
+        <w:t>t</w:t>
       </w:r>
       <w:r>
         <w:rPr>
@@ -755,14 +712,6 @@
           <w:color w:val="000000" w:themeColor="text1"/>
         </w:rPr>
         <w:t xml:space="preserve"> AutoCAD</w:t>
-      </w:r>
-      <w:r>
-        <w:rPr>
-          <w:rFonts w:asciiTheme="minorHAnsi" w:hAnsiTheme="minorHAnsi" w:cstheme="minorHAnsi"/>
-          <w:b/>
-          <w:color w:val="000000" w:themeColor="text1"/>
-        </w:rPr>
-        <w:t xml:space="preserve"> MEP</w:t>
       </w:r>
       <w:r>
         <w:rPr>
@@ -847,7 +796,15 @@
           <w:b/>
           <w:color w:val="000000" w:themeColor="text1"/>
         </w:rPr>
-        <w:t>VRF systems, Hydronic systems</w:t>
+        <w:t>Hydronic systems</w:t>
+      </w:r>
+      <w:r>
+        <w:rPr>
+          <w:rFonts w:asciiTheme="minorHAnsi" w:hAnsiTheme="minorHAnsi" w:cstheme="minorHAnsi"/>
+          <w:b/>
+          <w:color w:val="000000" w:themeColor="text1"/>
+        </w:rPr>
+        <w:t>,</w:t>
       </w:r>
       <w:r>
         <w:rPr>
@@ -855,6 +812,14 @@
           <w:color w:val="000000" w:themeColor="text1"/>
         </w:rPr>
         <w:t xml:space="preserve"> </w:t>
+      </w:r>
+      <w:r>
+        <w:rPr>
+          <w:rFonts w:asciiTheme="minorHAnsi" w:hAnsiTheme="minorHAnsi" w:cstheme="minorHAnsi"/>
+          <w:b/>
+          <w:color w:val="000000" w:themeColor="text1"/>
+        </w:rPr>
+        <w:t>VRF systems</w:t>
       </w:r>
     </w:p>
     <w:p>
@@ -877,7 +842,28 @@
           <w:rFonts w:asciiTheme="minorHAnsi" w:hAnsiTheme="minorHAnsi" w:cstheme="minorHAnsi"/>
           <w:color w:val="000000" w:themeColor="text1"/>
         </w:rPr>
-        <w:t xml:space="preserve">Thorough knowledge of </w:t>
+        <w:t>K</w:t>
+      </w:r>
+      <w:r>
+        <w:rPr>
+          <w:rFonts w:asciiTheme="minorHAnsi" w:hAnsiTheme="minorHAnsi" w:cstheme="minorHAnsi"/>
+          <w:color w:val="000000" w:themeColor="text1"/>
+        </w:rPr>
+        <w:t>nowledge</w:t>
+      </w:r>
+      <w:r>
+        <w:rPr>
+          <w:rFonts w:asciiTheme="minorHAnsi" w:hAnsiTheme="minorHAnsi" w:cstheme="minorHAnsi"/>
+          <w:color w:val="000000" w:themeColor="text1"/>
+        </w:rPr>
+        <w:t>able in</w:t>
+      </w:r>
+      <w:r>
+        <w:rPr>
+          <w:rFonts w:asciiTheme="minorHAnsi" w:hAnsiTheme="minorHAnsi" w:cstheme="minorHAnsi"/>
+          <w:color w:val="000000" w:themeColor="text1"/>
+        </w:rPr>
+        <w:t xml:space="preserve"> </w:t>
       </w:r>
       <w:r>
         <w:rPr>
@@ -886,7 +872,7 @@
           <w:bCs/>
           <w:color w:val="000000" w:themeColor="text1"/>
         </w:rPr>
-        <w:t>NYC Building code, Mechanical Code</w:t>
+        <w:t>Mechanical Code</w:t>
       </w:r>
       <w:r>
         <w:rPr>
@@ -895,7 +881,7 @@
           <w:bCs/>
           <w:color w:val="000000" w:themeColor="text1"/>
         </w:rPr>
-        <w:t>, Fuel Gas code</w:t>
+        <w:t>s</w:t>
       </w:r>
       <w:r>
         <w:rPr>
@@ -904,7 +890,25 @@
           <w:bCs/>
           <w:color w:val="000000" w:themeColor="text1"/>
         </w:rPr>
-        <w:t xml:space="preserve"> and NYCECC.</w:t>
+        <w:t>,</w:t>
+      </w:r>
+      <w:r>
+        <w:rPr>
+          <w:rFonts w:asciiTheme="minorHAnsi" w:hAnsiTheme="minorHAnsi" w:cstheme="minorHAnsi"/>
+          <w:b/>
+          <w:bCs/>
+          <w:color w:val="000000" w:themeColor="text1"/>
+        </w:rPr>
+        <w:t xml:space="preserve"> Plumbing codes, ASHRAE standards and ASPE Guidelines</w:t>
+      </w:r>
+      <w:r>
+        <w:rPr>
+          <w:rFonts w:asciiTheme="minorHAnsi" w:hAnsiTheme="minorHAnsi" w:cstheme="minorHAnsi"/>
+          <w:b/>
+          <w:bCs/>
+          <w:color w:val="000000" w:themeColor="text1"/>
+        </w:rPr>
+        <w:t>.</w:t>
       </w:r>
       <w:r>
         <w:rPr>
@@ -1033,14 +1037,6 @@
           </wp:anchor>
         </w:drawing>
       </w:r>
-      <w:r>
-        <w:rPr>
-          <w:rFonts w:asciiTheme="minorHAnsi" w:hAnsiTheme="minorHAnsi" w:cstheme="minorHAnsi"/>
-          <w:b/>
-          <w:color w:val="000000" w:themeColor="text1"/>
-        </w:rPr>
-        <w:t xml:space="preserve"> </w:t>
-      </w:r>
     </w:p>
     <w:p>
       <w:pPr>
@@ -1090,7 +1086,15 @@
           <w:b/>
           <w:color w:val="000000" w:themeColor="text1"/>
         </w:rPr>
-        <w:t xml:space="preserve">Mechanical Engineer | </w:t>
+        <w:t>Senior Design</w:t>
+      </w:r>
+      <w:r>
+        <w:rPr>
+          <w:rFonts w:asciiTheme="minorHAnsi" w:hAnsiTheme="minorHAnsi" w:cstheme="minorHAnsi"/>
+          <w:b/>
+          <w:color w:val="000000" w:themeColor="text1"/>
+        </w:rPr>
+        <w:t xml:space="preserve"> Engineer | </w:t>
       </w:r>
       <w:r>
         <w:rPr>
@@ -1100,7 +1104,7 @@
           <w:color w:val="595959" w:themeColor="text1" w:themeTint="A6"/>
           <w:sz w:val="24"/>
         </w:rPr>
-        <w:t>AMA Consulting Engineers</w:t>
+        <w:t>SC Engineers</w:t>
       </w:r>
       <w:r>
         <w:rPr>
@@ -1110,16 +1114,26 @@
           <w:color w:val="595959" w:themeColor="text1" w:themeTint="A6"/>
           <w:sz w:val="24"/>
         </w:rPr>
-        <w:t>, NY</w:t>
+        <w:t xml:space="preserve">, </w:t>
       </w:r>
       <w:r>
         <w:rPr>
           <w:rStyle w:val="Emphasis"/>
           <w:rFonts w:asciiTheme="minorHAnsi" w:hAnsiTheme="minorHAnsi" w:cstheme="minorHAnsi"/>
           <w:b/>
-          <w:color w:val="000000" w:themeColor="text1"/>
+          <w:color w:val="595959" w:themeColor="text1" w:themeTint="A6"/>
           <w:sz w:val="24"/>
         </w:rPr>
+        <w:t>CA</w:t>
+      </w:r>
+      <w:r>
+        <w:rPr>
+          <w:rStyle w:val="Emphasis"/>
+          <w:rFonts w:asciiTheme="minorHAnsi" w:hAnsiTheme="minorHAnsi" w:cstheme="minorHAnsi"/>
+          <w:b/>
+          <w:color w:val="000000" w:themeColor="text1"/>
+          <w:sz w:val="24"/>
+        </w:rPr>
         <w:t xml:space="preserve"> </w:t>
       </w:r>
       <w:r>
@@ -1136,7 +1150,7 @@
           <w:b/>
           <w:color w:val="595959" w:themeColor="text1" w:themeTint="A6"/>
         </w:rPr>
-        <w:t>OCTOBER</w:t>
+        <w:t>MARCH</w:t>
       </w:r>
       <w:r>
         <w:rPr>
@@ -1144,7 +1158,23 @@
           <w:b/>
           <w:color w:val="595959" w:themeColor="text1" w:themeTint="A6"/>
         </w:rPr>
-        <w:t xml:space="preserve"> 2019 – PRESENT</w:t>
+        <w:t xml:space="preserve"> 20</w:t>
+      </w:r>
+      <w:r>
+        <w:rPr>
+          <w:rFonts w:asciiTheme="minorHAnsi" w:hAnsiTheme="minorHAnsi" w:cstheme="minorHAnsi"/>
+          <w:b/>
+          <w:color w:val="595959" w:themeColor="text1" w:themeTint="A6"/>
+        </w:rPr>
+        <w:t>21</w:t>
+      </w:r>
+      <w:r>
+        <w:rPr>
+          <w:rFonts w:asciiTheme="minorHAnsi" w:hAnsiTheme="minorHAnsi" w:cstheme="minorHAnsi"/>
+          <w:b/>
+          <w:color w:val="595959" w:themeColor="text1" w:themeTint="A6"/>
+        </w:rPr>
+        <w:t xml:space="preserve"> – PRESENT</w:t>
       </w:r>
     </w:p>
     <w:p>
@@ -1178,7 +1208,7 @@
           <w:szCs w:val="22"/>
           <w:u w:val="single"/>
         </w:rPr>
-        <w:t>R</w:t>
+        <w:t xml:space="preserve">Laboratories, Healthcare, Industrial, </w:t>
       </w:r>
       <w:r>
         <w:rPr>
@@ -1188,7 +1218,7 @@
           <w:szCs w:val="22"/>
           <w:u w:val="single"/>
         </w:rPr>
-        <w:t xml:space="preserve">estaurants, </w:t>
+        <w:t>Various G</w:t>
       </w:r>
       <w:r>
         <w:rPr>
@@ -1198,37 +1228,7 @@
           <w:szCs w:val="22"/>
           <w:u w:val="single"/>
         </w:rPr>
-        <w:t>O</w:t>
-      </w:r>
-      <w:r>
-        <w:rPr>
-          <w:rFonts w:asciiTheme="minorHAnsi" w:hAnsiTheme="minorHAnsi" w:cstheme="minorHAnsi"/>
-          <w:color w:val="000000" w:themeColor="text1"/>
-          <w:sz w:val="22"/>
-          <w:szCs w:val="22"/>
-          <w:u w:val="single"/>
-        </w:rPr>
-        <w:t xml:space="preserve">ffice spaces and </w:t>
-      </w:r>
-      <w:r>
-        <w:rPr>
-          <w:rFonts w:asciiTheme="minorHAnsi" w:hAnsiTheme="minorHAnsi" w:cstheme="minorHAnsi"/>
-          <w:color w:val="000000" w:themeColor="text1"/>
-          <w:sz w:val="22"/>
-          <w:szCs w:val="22"/>
-          <w:u w:val="single"/>
-        </w:rPr>
-        <w:t>R</w:t>
-      </w:r>
-      <w:r>
-        <w:rPr>
-          <w:rFonts w:asciiTheme="minorHAnsi" w:hAnsiTheme="minorHAnsi" w:cstheme="minorHAnsi"/>
-          <w:color w:val="000000" w:themeColor="text1"/>
-          <w:sz w:val="22"/>
-          <w:szCs w:val="22"/>
-          <w:u w:val="single"/>
-        </w:rPr>
-        <w:t>etail fitouts</w:t>
+        <w:t>overnment Design Build Projects</w:t>
       </w:r>
       <w:r>
         <w:rPr>
@@ -1261,43 +1261,7 @@
           <w:sz w:val="22"/>
           <w:szCs w:val="22"/>
         </w:rPr>
-        <w:t>Worked on projects</w:t>
-      </w:r>
-      <w:r>
-        <w:rPr>
-          <w:rFonts w:asciiTheme="minorHAnsi" w:hAnsiTheme="minorHAnsi" w:cstheme="minorHAnsi"/>
-          <w:color w:val="000000" w:themeColor="text1"/>
-          <w:sz w:val="22"/>
-          <w:szCs w:val="22"/>
-        </w:rPr>
-        <w:t xml:space="preserve"> with hydronic systems</w:t>
-      </w:r>
-      <w:r>
-        <w:rPr>
-          <w:rFonts w:asciiTheme="minorHAnsi" w:hAnsiTheme="minorHAnsi" w:cstheme="minorHAnsi"/>
-          <w:color w:val="000000" w:themeColor="text1"/>
-          <w:sz w:val="22"/>
-          <w:szCs w:val="22"/>
-        </w:rPr>
-        <w:t xml:space="preserve"> from inception to complete construction documents</w:t>
-      </w:r>
-      <w:r>
-        <w:rPr>
-          <w:rFonts w:asciiTheme="minorHAnsi" w:hAnsiTheme="minorHAnsi" w:cstheme="minorHAnsi"/>
-          <w:color w:val="000000" w:themeColor="text1"/>
-          <w:sz w:val="22"/>
-          <w:szCs w:val="22"/>
-        </w:rPr>
-        <w:t xml:space="preserve"> &amp; CA</w:t>
-      </w:r>
-      <w:r>
-        <w:rPr>
-          <w:rFonts w:asciiTheme="minorHAnsi" w:hAnsiTheme="minorHAnsi" w:cstheme="minorHAnsi"/>
-          <w:color w:val="000000" w:themeColor="text1"/>
-          <w:sz w:val="22"/>
-          <w:szCs w:val="22"/>
-        </w:rPr>
-        <w:t>.</w:t>
+        <w:t>Managed multiple projects</w:t>
       </w:r>
       <w:r>
         <w:rPr>
@@ -1315,52 +1279,52 @@
           <w:sz w:val="22"/>
           <w:szCs w:val="22"/>
         </w:rPr>
-        <w:t xml:space="preserve">Edited book/CAD specifications; </w:t>
-      </w:r>
-      <w:r>
-        <w:rPr>
-          <w:rFonts w:asciiTheme="minorHAnsi" w:hAnsiTheme="minorHAnsi" w:cstheme="minorHAnsi"/>
-          <w:color w:val="000000" w:themeColor="text1"/>
-          <w:sz w:val="22"/>
-          <w:szCs w:val="22"/>
-        </w:rPr>
-        <w:t>collaborated</w:t>
-      </w:r>
-      <w:r>
-        <w:rPr>
-          <w:rFonts w:asciiTheme="minorHAnsi" w:hAnsiTheme="minorHAnsi" w:cstheme="minorHAnsi"/>
-          <w:color w:val="000000" w:themeColor="text1"/>
-          <w:sz w:val="22"/>
-          <w:szCs w:val="22"/>
-        </w:rPr>
-        <w:t xml:space="preserve"> with electrical team to</w:t>
-      </w:r>
-      <w:r>
-        <w:rPr>
-          <w:rFonts w:asciiTheme="minorHAnsi" w:hAnsiTheme="minorHAnsi" w:cstheme="minorHAnsi"/>
-          <w:color w:val="000000" w:themeColor="text1"/>
-          <w:sz w:val="22"/>
-          <w:szCs w:val="22"/>
-        </w:rPr>
-        <w:t xml:space="preserve"> </w:t>
-      </w:r>
-      <w:r>
-        <w:rPr>
-          <w:rFonts w:asciiTheme="minorHAnsi" w:hAnsiTheme="minorHAnsi" w:cstheme="minorHAnsi"/>
-          <w:color w:val="000000" w:themeColor="text1"/>
-          <w:sz w:val="22"/>
-          <w:szCs w:val="22"/>
-        </w:rPr>
-        <w:t xml:space="preserve">produce a well-coordinated set.    </w:t>
-      </w:r>
-      <w:r>
-        <w:rPr>
-          <w:rFonts w:asciiTheme="minorHAnsi" w:hAnsiTheme="minorHAnsi" w:cstheme="minorHAnsi"/>
-          <w:color w:val="000000" w:themeColor="text1"/>
-          <w:sz w:val="22"/>
-          <w:szCs w:val="22"/>
-        </w:rPr>
-        <w:t xml:space="preserve"> </w:t>
+        <w:t xml:space="preserve">simultaneously </w:t>
+      </w:r>
+      <w:r>
+        <w:rPr>
+          <w:rFonts w:asciiTheme="minorHAnsi" w:hAnsiTheme="minorHAnsi" w:cstheme="minorHAnsi"/>
+          <w:color w:val="000000" w:themeColor="text1"/>
+          <w:sz w:val="22"/>
+          <w:szCs w:val="22"/>
+        </w:rPr>
+        <w:t>for mechanical and plumbing</w:t>
+      </w:r>
+      <w:r>
+        <w:rPr>
+          <w:rFonts w:asciiTheme="minorHAnsi" w:hAnsiTheme="minorHAnsi" w:cstheme="minorHAnsi"/>
+          <w:color w:val="000000" w:themeColor="text1"/>
+          <w:sz w:val="22"/>
+          <w:szCs w:val="22"/>
+        </w:rPr>
+        <w:t xml:space="preserve"> design</w:t>
+      </w:r>
+      <w:r>
+        <w:rPr>
+          <w:rFonts w:asciiTheme="minorHAnsi" w:hAnsiTheme="minorHAnsi" w:cstheme="minorHAnsi"/>
+          <w:color w:val="000000" w:themeColor="text1"/>
+          <w:sz w:val="22"/>
+          <w:szCs w:val="22"/>
+        </w:rPr>
+        <w:t xml:space="preserve"> by being the POC for the </w:t>
+      </w:r>
+      <w:r>
+        <w:rPr>
+          <w:rFonts w:asciiTheme="minorHAnsi" w:hAnsiTheme="minorHAnsi" w:cstheme="minorHAnsi"/>
+          <w:color w:val="000000" w:themeColor="text1"/>
+          <w:sz w:val="22"/>
+          <w:szCs w:val="22"/>
+        </w:rPr>
+        <w:t>project</w:t>
+      </w:r>
+      <w:r>
+        <w:rPr>
+          <w:rFonts w:asciiTheme="minorHAnsi" w:hAnsiTheme="minorHAnsi" w:cstheme="minorHAnsi"/>
+          <w:color w:val="000000" w:themeColor="text1"/>
+          <w:sz w:val="22"/>
+          <w:szCs w:val="22"/>
+        </w:rPr>
+        <w:t xml:space="preserve">. </w:t>
       </w:r>
     </w:p>
     <w:p>
@@ -1384,34 +1348,511 @@
           <w:sz w:val="22"/>
           <w:szCs w:val="22"/>
         </w:rPr>
-        <w:t xml:space="preserve">Code </w:t>
-      </w:r>
-      <w:r>
-        <w:rPr>
-          <w:rFonts w:asciiTheme="minorHAnsi" w:hAnsiTheme="minorHAnsi" w:cstheme="minorHAnsi"/>
-          <w:color w:val="000000" w:themeColor="text1"/>
-          <w:sz w:val="22"/>
-          <w:szCs w:val="22"/>
-        </w:rPr>
-        <w:t>compliance</w:t>
-      </w:r>
-      <w:r>
-        <w:rPr>
-          <w:rFonts w:asciiTheme="minorHAnsi" w:hAnsiTheme="minorHAnsi" w:cstheme="minorHAnsi"/>
-          <w:color w:val="000000" w:themeColor="text1"/>
-          <w:sz w:val="22"/>
-          <w:szCs w:val="22"/>
-        </w:rPr>
-        <w:t xml:space="preserve"> from the start of the project and changing the design to client’s need is a core responsibility of the job. Earned Immense experience in making site visits more efficient</w:t>
-      </w:r>
-      <w:r>
-        <w:rPr>
-          <w:rFonts w:asciiTheme="minorHAnsi" w:hAnsiTheme="minorHAnsi" w:cstheme="minorHAnsi"/>
-          <w:color w:val="000000" w:themeColor="text1"/>
-          <w:sz w:val="22"/>
-          <w:szCs w:val="22"/>
-        </w:rPr>
-        <w:t xml:space="preserve"> with tools such as PlanGrid</w:t>
+        <w:t xml:space="preserve">Effectively assign designers </w:t>
+      </w:r>
+      <w:r>
+        <w:rPr>
+          <w:rFonts w:asciiTheme="minorHAnsi" w:hAnsiTheme="minorHAnsi" w:cstheme="minorHAnsi"/>
+          <w:color w:val="000000" w:themeColor="text1"/>
+          <w:sz w:val="22"/>
+          <w:szCs w:val="22"/>
+        </w:rPr>
+        <w:t xml:space="preserve">and engineers </w:t>
+      </w:r>
+      <w:r>
+        <w:rPr>
+          <w:rFonts w:asciiTheme="minorHAnsi" w:hAnsiTheme="minorHAnsi" w:cstheme="minorHAnsi"/>
+          <w:color w:val="000000" w:themeColor="text1"/>
+          <w:sz w:val="22"/>
+          <w:szCs w:val="22"/>
+        </w:rPr>
+        <w:t>with drafting / calculation</w:t>
+      </w:r>
+      <w:r>
+        <w:rPr>
+          <w:rFonts w:asciiTheme="minorHAnsi" w:hAnsiTheme="minorHAnsi" w:cstheme="minorHAnsi"/>
+          <w:color w:val="000000" w:themeColor="text1"/>
+          <w:sz w:val="22"/>
+          <w:szCs w:val="22"/>
+        </w:rPr>
+        <w:t>s</w:t>
+      </w:r>
+      <w:r>
+        <w:rPr>
+          <w:rFonts w:asciiTheme="minorHAnsi" w:hAnsiTheme="minorHAnsi" w:cstheme="minorHAnsi"/>
+          <w:color w:val="000000" w:themeColor="text1"/>
+          <w:sz w:val="22"/>
+          <w:szCs w:val="22"/>
+        </w:rPr>
+        <w:t>. Provide</w:t>
+      </w:r>
+      <w:r>
+        <w:rPr>
+          <w:rFonts w:asciiTheme="minorHAnsi" w:hAnsiTheme="minorHAnsi" w:cstheme="minorHAnsi"/>
+          <w:color w:val="000000" w:themeColor="text1"/>
+          <w:sz w:val="22"/>
+          <w:szCs w:val="22"/>
+        </w:rPr>
+        <w:t>d</w:t>
+      </w:r>
+      <w:r>
+        <w:rPr>
+          <w:rFonts w:asciiTheme="minorHAnsi" w:hAnsiTheme="minorHAnsi" w:cstheme="minorHAnsi"/>
+          <w:color w:val="000000" w:themeColor="text1"/>
+          <w:sz w:val="22"/>
+          <w:szCs w:val="22"/>
+        </w:rPr>
+        <w:t xml:space="preserve"> </w:t>
+      </w:r>
+      <w:r>
+        <w:rPr>
+          <w:rFonts w:asciiTheme="minorHAnsi" w:hAnsiTheme="minorHAnsi" w:cstheme="minorHAnsi"/>
+          <w:color w:val="000000" w:themeColor="text1"/>
+          <w:sz w:val="22"/>
+          <w:szCs w:val="22"/>
+        </w:rPr>
+        <w:t xml:space="preserve">clear </w:t>
+      </w:r>
+      <w:r>
+        <w:rPr>
+          <w:rFonts w:asciiTheme="minorHAnsi" w:hAnsiTheme="minorHAnsi" w:cstheme="minorHAnsi"/>
+          <w:color w:val="000000" w:themeColor="text1"/>
+          <w:sz w:val="22"/>
+          <w:szCs w:val="22"/>
+        </w:rPr>
+        <w:t>markups on PDFs to progress the design.</w:t>
+      </w:r>
+    </w:p>
+    <w:p>
+      <w:pPr>
+        <w:pStyle w:val="NoSpacing"/>
+        <w:numPr>
+          <w:ilvl w:val="0"/>
+          <w:numId w:val="19"/>
+        </w:numPr>
+        <w:rPr>
+          <w:rFonts w:asciiTheme="minorHAnsi" w:hAnsiTheme="minorHAnsi" w:cstheme="minorHAnsi"/>
+          <w:color w:val="000000" w:themeColor="text1"/>
+          <w:sz w:val="22"/>
+          <w:szCs w:val="22"/>
+        </w:rPr>
+      </w:pPr>
+      <w:r>
+        <w:rPr>
+          <w:rFonts w:asciiTheme="minorHAnsi" w:hAnsiTheme="minorHAnsi" w:cstheme="minorHAnsi"/>
+          <w:color w:val="000000" w:themeColor="text1"/>
+          <w:sz w:val="22"/>
+          <w:szCs w:val="22"/>
+        </w:rPr>
+        <w:t>Worked on projects</w:t>
+      </w:r>
+      <w:r>
+        <w:rPr>
+          <w:rFonts w:asciiTheme="minorHAnsi" w:hAnsiTheme="minorHAnsi" w:cstheme="minorHAnsi"/>
+          <w:color w:val="000000" w:themeColor="text1"/>
+          <w:sz w:val="22"/>
+          <w:szCs w:val="22"/>
+        </w:rPr>
+        <w:t xml:space="preserve"> from SD to IFC</w:t>
+      </w:r>
+      <w:r>
+        <w:rPr>
+          <w:rFonts w:asciiTheme="minorHAnsi" w:hAnsiTheme="minorHAnsi" w:cstheme="minorHAnsi"/>
+          <w:color w:val="000000" w:themeColor="text1"/>
+          <w:sz w:val="22"/>
+          <w:szCs w:val="22"/>
+        </w:rPr>
+        <w:t xml:space="preserve"> with </w:t>
+      </w:r>
+      <w:r>
+        <w:rPr>
+          <w:rFonts w:asciiTheme="minorHAnsi" w:hAnsiTheme="minorHAnsi" w:cstheme="minorHAnsi"/>
+          <w:color w:val="000000" w:themeColor="text1"/>
+          <w:sz w:val="22"/>
+          <w:szCs w:val="22"/>
+        </w:rPr>
+        <w:t>constant volume, variable volume systems with venturi valves</w:t>
+      </w:r>
+      <w:r>
+        <w:rPr>
+          <w:rFonts w:asciiTheme="minorHAnsi" w:hAnsiTheme="minorHAnsi" w:cstheme="minorHAnsi"/>
+          <w:color w:val="000000" w:themeColor="text1"/>
+          <w:sz w:val="22"/>
+          <w:szCs w:val="22"/>
+        </w:rPr>
+        <w:t xml:space="preserve"> and fume hoods</w:t>
+      </w:r>
+      <w:r>
+        <w:rPr>
+          <w:rFonts w:asciiTheme="minorHAnsi" w:hAnsiTheme="minorHAnsi" w:cstheme="minorHAnsi"/>
+          <w:color w:val="000000" w:themeColor="text1"/>
+          <w:sz w:val="22"/>
+          <w:szCs w:val="22"/>
+        </w:rPr>
+        <w:t>, pharmacies with venturi valves,</w:t>
+      </w:r>
+      <w:r>
+        <w:rPr>
+          <w:rFonts w:asciiTheme="minorHAnsi" w:hAnsiTheme="minorHAnsi" w:cstheme="minorHAnsi"/>
+          <w:color w:val="000000" w:themeColor="text1"/>
+          <w:sz w:val="22"/>
+          <w:szCs w:val="22"/>
+        </w:rPr>
+        <w:t xml:space="preserve"> etc.</w:t>
+      </w:r>
+      <w:r>
+        <w:rPr>
+          <w:rFonts w:asciiTheme="minorHAnsi" w:hAnsiTheme="minorHAnsi" w:cstheme="minorHAnsi"/>
+          <w:color w:val="000000" w:themeColor="text1"/>
+          <w:sz w:val="22"/>
+          <w:szCs w:val="22"/>
+        </w:rPr>
+        <w:t xml:space="preserve"> Edited </w:t>
+      </w:r>
+      <w:r>
+        <w:rPr>
+          <w:rFonts w:asciiTheme="minorHAnsi" w:hAnsiTheme="minorHAnsi" w:cstheme="minorHAnsi"/>
+          <w:color w:val="000000" w:themeColor="text1"/>
+          <w:sz w:val="22"/>
+          <w:szCs w:val="22"/>
+        </w:rPr>
+        <w:t xml:space="preserve">Masterspec </w:t>
+      </w:r>
+      <w:r>
+        <w:rPr>
+          <w:rFonts w:asciiTheme="minorHAnsi" w:hAnsiTheme="minorHAnsi" w:cstheme="minorHAnsi"/>
+          <w:color w:val="000000" w:themeColor="text1"/>
+          <w:sz w:val="22"/>
+          <w:szCs w:val="22"/>
+        </w:rPr>
+        <w:t>/</w:t>
+      </w:r>
+      <w:r>
+        <w:rPr>
+          <w:rFonts w:asciiTheme="minorHAnsi" w:hAnsiTheme="minorHAnsi" w:cstheme="minorHAnsi"/>
+          <w:color w:val="000000" w:themeColor="text1"/>
+          <w:sz w:val="22"/>
+          <w:szCs w:val="22"/>
+        </w:rPr>
+        <w:t xml:space="preserve"> </w:t>
+      </w:r>
+      <w:r>
+        <w:rPr>
+          <w:rFonts w:asciiTheme="minorHAnsi" w:hAnsiTheme="minorHAnsi" w:cstheme="minorHAnsi"/>
+          <w:color w:val="000000" w:themeColor="text1"/>
+          <w:sz w:val="22"/>
+          <w:szCs w:val="22"/>
+        </w:rPr>
+        <w:t>UFGS</w:t>
+      </w:r>
+      <w:r>
+        <w:rPr>
+          <w:rFonts w:asciiTheme="minorHAnsi" w:hAnsiTheme="minorHAnsi" w:cstheme="minorHAnsi"/>
+          <w:color w:val="000000" w:themeColor="text1"/>
+          <w:sz w:val="22"/>
+          <w:szCs w:val="22"/>
+        </w:rPr>
+        <w:t xml:space="preserve"> specifications; </w:t>
+      </w:r>
+      <w:r>
+        <w:rPr>
+          <w:rFonts w:asciiTheme="minorHAnsi" w:hAnsiTheme="minorHAnsi" w:cstheme="minorHAnsi"/>
+          <w:color w:val="000000" w:themeColor="text1"/>
+          <w:sz w:val="22"/>
+          <w:szCs w:val="22"/>
+        </w:rPr>
+        <w:t>Coordinated</w:t>
+      </w:r>
+      <w:r>
+        <w:rPr>
+          <w:rFonts w:asciiTheme="minorHAnsi" w:hAnsiTheme="minorHAnsi" w:cstheme="minorHAnsi"/>
+          <w:color w:val="000000" w:themeColor="text1"/>
+          <w:sz w:val="22"/>
+          <w:szCs w:val="22"/>
+        </w:rPr>
+        <w:t xml:space="preserve"> with </w:t>
+      </w:r>
+      <w:r>
+        <w:rPr>
+          <w:rFonts w:asciiTheme="minorHAnsi" w:hAnsiTheme="minorHAnsi" w:cstheme="minorHAnsi"/>
+          <w:color w:val="000000" w:themeColor="text1"/>
+          <w:sz w:val="22"/>
+          <w:szCs w:val="22"/>
+        </w:rPr>
+        <w:t>client</w:t>
+      </w:r>
+      <w:r>
+        <w:rPr>
+          <w:rFonts w:asciiTheme="minorHAnsi" w:hAnsiTheme="minorHAnsi" w:cstheme="minorHAnsi"/>
+          <w:color w:val="000000" w:themeColor="text1"/>
+          <w:sz w:val="22"/>
+          <w:szCs w:val="22"/>
+        </w:rPr>
+        <w:t xml:space="preserve"> and other consultants</w:t>
+      </w:r>
+      <w:r>
+        <w:rPr>
+          <w:rFonts w:asciiTheme="minorHAnsi" w:hAnsiTheme="minorHAnsi" w:cstheme="minorHAnsi"/>
+          <w:color w:val="000000" w:themeColor="text1"/>
+          <w:sz w:val="22"/>
+          <w:szCs w:val="22"/>
+        </w:rPr>
+        <w:t xml:space="preserve"> to produce a well-coordinated set.</w:t>
+      </w:r>
+    </w:p>
+    <w:p>
+      <w:pPr>
+        <w:pStyle w:val="NoSpacing"/>
+        <w:numPr>
+          <w:ilvl w:val="0"/>
+          <w:numId w:val="19"/>
+        </w:numPr>
+        <w:rPr>
+          <w:rFonts w:asciiTheme="minorHAnsi" w:hAnsiTheme="minorHAnsi" w:cstheme="minorHAnsi"/>
+          <w:color w:val="000000" w:themeColor="text1"/>
+          <w:sz w:val="22"/>
+          <w:szCs w:val="22"/>
+        </w:rPr>
+      </w:pPr>
+      <w:r>
+        <w:rPr>
+          <w:rFonts w:asciiTheme="minorHAnsi" w:hAnsiTheme="minorHAnsi" w:cstheme="minorHAnsi"/>
+          <w:color w:val="000000" w:themeColor="text1"/>
+          <w:sz w:val="22"/>
+          <w:szCs w:val="22"/>
+        </w:rPr>
+        <w:t xml:space="preserve">Gained experience in designing speciality plumbing systems such as RO/DI water system, med gas, Lab gases, Compressed air system etc.   </w:t>
+      </w:r>
+    </w:p>
+    <w:p>
+      <w:pPr>
+        <w:pStyle w:val="NoSpacing"/>
+        <w:numPr>
+          <w:ilvl w:val="0"/>
+          <w:numId w:val="19"/>
+        </w:numPr>
+        <w:rPr>
+          <w:rFonts w:asciiTheme="minorHAnsi" w:hAnsiTheme="minorHAnsi" w:cstheme="minorHAnsi"/>
+          <w:color w:val="000000" w:themeColor="text1"/>
+          <w:sz w:val="22"/>
+          <w:szCs w:val="22"/>
+        </w:rPr>
+      </w:pPr>
+      <w:r>
+        <w:rPr>
+          <w:rFonts w:asciiTheme="minorHAnsi" w:hAnsiTheme="minorHAnsi" w:cstheme="minorHAnsi"/>
+          <w:color w:val="000000" w:themeColor="text1"/>
+          <w:sz w:val="22"/>
+          <w:szCs w:val="22"/>
+        </w:rPr>
+        <w:t>Worked on renovation projects in existing buildings with phasing and temp systems.</w:t>
+      </w:r>
+      <w:r>
+        <w:rPr>
+          <w:rFonts w:asciiTheme="minorHAnsi" w:hAnsiTheme="minorHAnsi" w:cstheme="minorHAnsi"/>
+          <w:color w:val="000000" w:themeColor="text1"/>
+          <w:sz w:val="22"/>
+          <w:szCs w:val="22"/>
+        </w:rPr>
+        <w:t xml:space="preserve">  </w:t>
+      </w:r>
+      <w:r>
+        <w:rPr>
+          <w:rFonts w:asciiTheme="minorHAnsi" w:hAnsiTheme="minorHAnsi" w:cstheme="minorHAnsi"/>
+          <w:color w:val="000000" w:themeColor="text1"/>
+          <w:sz w:val="22"/>
+          <w:szCs w:val="22"/>
+        </w:rPr>
+        <w:t xml:space="preserve">   </w:t>
+      </w:r>
+    </w:p>
+    <w:p>
+      <w:pPr>
+        <w:pStyle w:val="NoSpacing"/>
+        <w:numPr>
+          <w:ilvl w:val="0"/>
+          <w:numId w:val="19"/>
+        </w:numPr>
+        <w:rPr>
+          <w:rFonts w:asciiTheme="minorHAnsi" w:hAnsiTheme="minorHAnsi" w:cstheme="minorHAnsi"/>
+          <w:color w:val="000000" w:themeColor="text1"/>
+          <w:sz w:val="22"/>
+          <w:szCs w:val="22"/>
+        </w:rPr>
+      </w:pPr>
+      <w:r>
+        <w:rPr>
+          <w:rFonts w:asciiTheme="minorHAnsi" w:hAnsiTheme="minorHAnsi" w:cstheme="minorHAnsi"/>
+          <w:color w:val="000000" w:themeColor="text1"/>
+          <w:sz w:val="22"/>
+          <w:szCs w:val="22"/>
+        </w:rPr>
+        <w:t xml:space="preserve">Participated in design coordination meetings with client / government / other consultants to contribute real time. </w:t>
+      </w:r>
+    </w:p>
+    <w:p>
+      <w:pPr>
+        <w:pStyle w:val="NoSpacing"/>
+        <w:ind w:firstLine="360"/>
+        <w:rPr>
+          <w:rFonts w:asciiTheme="minorHAnsi" w:hAnsiTheme="minorHAnsi" w:cstheme="minorHAnsi"/>
+          <w:b/>
+          <w:color w:val="000000" w:themeColor="text1"/>
+        </w:rPr>
+      </w:pPr>
+      <w:r>
+        <w:rPr>
+          <w:rFonts w:asciiTheme="minorHAnsi" w:hAnsiTheme="minorHAnsi" w:cstheme="minorHAnsi"/>
+          <w:b/>
+          <w:color w:val="000000" w:themeColor="text1"/>
+        </w:rPr>
+        <w:t xml:space="preserve">Mechanical Engineer | </w:t>
+      </w:r>
+      <w:r>
+        <w:rPr>
+          <w:rStyle w:val="Emphasis"/>
+          <w:rFonts w:asciiTheme="minorHAnsi" w:hAnsiTheme="minorHAnsi" w:cstheme="minorHAnsi"/>
+          <w:b/>
+          <w:color w:val="595959" w:themeColor="text1" w:themeTint="A6"/>
+          <w:sz w:val="24"/>
+        </w:rPr>
+        <w:t>AMA Consulting Engineers</w:t>
+      </w:r>
+      <w:r>
+        <w:rPr>
+          <w:rStyle w:val="Emphasis"/>
+          <w:rFonts w:asciiTheme="minorHAnsi" w:hAnsiTheme="minorHAnsi" w:cstheme="minorHAnsi"/>
+          <w:b/>
+          <w:color w:val="595959" w:themeColor="text1" w:themeTint="A6"/>
+          <w:sz w:val="24"/>
+        </w:rPr>
+        <w:t>, NY</w:t>
+      </w:r>
+      <w:r>
+        <w:rPr>
+          <w:rStyle w:val="Emphasis"/>
+          <w:rFonts w:asciiTheme="minorHAnsi" w:hAnsiTheme="minorHAnsi" w:cstheme="minorHAnsi"/>
+          <w:b/>
+          <w:color w:val="000000" w:themeColor="text1"/>
+          <w:sz w:val="24"/>
+        </w:rPr>
+        <w:t xml:space="preserve"> </w:t>
+      </w:r>
+      <w:r>
+        <w:rPr>
+          <w:rFonts w:asciiTheme="minorHAnsi" w:hAnsiTheme="minorHAnsi" w:cstheme="minorHAnsi"/>
+          <w:b/>
+          <w:color w:val="000000" w:themeColor="text1"/>
+        </w:rPr>
+        <w:t xml:space="preserve">| </w:t>
+      </w:r>
+      <w:r>
+        <w:rPr>
+          <w:rFonts w:asciiTheme="minorHAnsi" w:hAnsiTheme="minorHAnsi" w:cstheme="minorHAnsi"/>
+          <w:b/>
+          <w:color w:val="595959" w:themeColor="text1" w:themeTint="A6"/>
+        </w:rPr>
+        <w:t>OCTOBER</w:t>
+      </w:r>
+      <w:r>
+        <w:rPr>
+          <w:rFonts w:asciiTheme="minorHAnsi" w:hAnsiTheme="minorHAnsi" w:cstheme="minorHAnsi"/>
+          <w:b/>
+          <w:color w:val="595959" w:themeColor="text1" w:themeTint="A6"/>
+        </w:rPr>
+        <w:t xml:space="preserve"> 2019 – </w:t>
+      </w:r>
+      <w:r>
+        <w:rPr>
+          <w:rFonts w:asciiTheme="minorHAnsi" w:hAnsiTheme="minorHAnsi" w:cstheme="minorHAnsi"/>
+          <w:b/>
+          <w:color w:val="595959" w:themeColor="text1" w:themeTint="A6"/>
+        </w:rPr>
+        <w:t>MARCH 2021</w:t>
+      </w:r>
+    </w:p>
+    <w:p>
+      <w:pPr>
+        <w:pStyle w:val="NoSpacing"/>
+        <w:numPr>
+          <w:ilvl w:val="0"/>
+          <w:numId w:val="19"/>
+        </w:numPr>
+        <w:rPr>
+          <w:rFonts w:asciiTheme="minorHAnsi" w:hAnsiTheme="minorHAnsi" w:cstheme="minorHAnsi"/>
+          <w:color w:val="000000" w:themeColor="text1"/>
+          <w:sz w:val="22"/>
+          <w:szCs w:val="22"/>
+        </w:rPr>
+      </w:pPr>
+      <w:r>
+        <w:rPr>
+          <w:rFonts w:asciiTheme="minorHAnsi" w:hAnsiTheme="minorHAnsi" w:cstheme="minorHAnsi"/>
+          <w:color w:val="000000" w:themeColor="text1"/>
+          <w:sz w:val="22"/>
+          <w:szCs w:val="22"/>
+        </w:rPr>
+        <w:t xml:space="preserve">Types of projects – </w:t>
+      </w:r>
+      <w:r>
+        <w:rPr>
+          <w:rFonts w:asciiTheme="minorHAnsi" w:hAnsiTheme="minorHAnsi" w:cstheme="minorHAnsi"/>
+          <w:color w:val="000000" w:themeColor="text1"/>
+          <w:sz w:val="22"/>
+          <w:szCs w:val="22"/>
+          <w:u w:val="single"/>
+        </w:rPr>
+        <w:t>R</w:t>
+      </w:r>
+      <w:r>
+        <w:rPr>
+          <w:rFonts w:asciiTheme="minorHAnsi" w:hAnsiTheme="minorHAnsi" w:cstheme="minorHAnsi"/>
+          <w:color w:val="000000" w:themeColor="text1"/>
+          <w:sz w:val="22"/>
+          <w:szCs w:val="22"/>
+          <w:u w:val="single"/>
+        </w:rPr>
+        <w:t xml:space="preserve">estaurants, </w:t>
+      </w:r>
+      <w:r>
+        <w:rPr>
+          <w:rFonts w:asciiTheme="minorHAnsi" w:hAnsiTheme="minorHAnsi" w:cstheme="minorHAnsi"/>
+          <w:color w:val="000000" w:themeColor="text1"/>
+          <w:sz w:val="22"/>
+          <w:szCs w:val="22"/>
+          <w:u w:val="single"/>
+        </w:rPr>
+        <w:t>O</w:t>
+      </w:r>
+      <w:r>
+        <w:rPr>
+          <w:rFonts w:asciiTheme="minorHAnsi" w:hAnsiTheme="minorHAnsi" w:cstheme="minorHAnsi"/>
+          <w:color w:val="000000" w:themeColor="text1"/>
+          <w:sz w:val="22"/>
+          <w:szCs w:val="22"/>
+          <w:u w:val="single"/>
+        </w:rPr>
+        <w:t xml:space="preserve">ffice spaces and </w:t>
+      </w:r>
+      <w:r>
+        <w:rPr>
+          <w:rFonts w:asciiTheme="minorHAnsi" w:hAnsiTheme="minorHAnsi" w:cstheme="minorHAnsi"/>
+          <w:color w:val="000000" w:themeColor="text1"/>
+          <w:sz w:val="22"/>
+          <w:szCs w:val="22"/>
+          <w:u w:val="single"/>
+        </w:rPr>
+        <w:t>R</w:t>
+      </w:r>
+      <w:r>
+        <w:rPr>
+          <w:rFonts w:asciiTheme="minorHAnsi" w:hAnsiTheme="minorHAnsi" w:cstheme="minorHAnsi"/>
+          <w:color w:val="000000" w:themeColor="text1"/>
+          <w:sz w:val="22"/>
+          <w:szCs w:val="22"/>
+          <w:u w:val="single"/>
+        </w:rPr>
+        <w:t>etail fitouts</w:t>
       </w:r>
       <w:r>
         <w:rPr>
@@ -1421,6 +1862,129 @@
           <w:szCs w:val="22"/>
         </w:rPr>
         <w:t>.</w:t>
+      </w:r>
+    </w:p>
+    <w:p>
+      <w:pPr>
+        <w:pStyle w:val="NoSpacing"/>
+        <w:numPr>
+          <w:ilvl w:val="0"/>
+          <w:numId w:val="19"/>
+        </w:numPr>
+        <w:rPr>
+          <w:rFonts w:asciiTheme="minorHAnsi" w:hAnsiTheme="minorHAnsi" w:cstheme="minorHAnsi"/>
+          <w:color w:val="000000" w:themeColor="text1"/>
+          <w:sz w:val="22"/>
+          <w:szCs w:val="22"/>
+        </w:rPr>
+      </w:pPr>
+      <w:r>
+        <w:rPr>
+          <w:rFonts w:asciiTheme="minorHAnsi" w:hAnsiTheme="minorHAnsi" w:cstheme="minorHAnsi"/>
+          <w:color w:val="000000" w:themeColor="text1"/>
+          <w:sz w:val="22"/>
+          <w:szCs w:val="22"/>
+        </w:rPr>
+        <w:t>Worked on projects</w:t>
+      </w:r>
+      <w:r>
+        <w:rPr>
+          <w:rFonts w:asciiTheme="minorHAnsi" w:hAnsiTheme="minorHAnsi" w:cstheme="minorHAnsi"/>
+          <w:color w:val="000000" w:themeColor="text1"/>
+          <w:sz w:val="22"/>
+          <w:szCs w:val="22"/>
+        </w:rPr>
+        <w:t xml:space="preserve"> with hydronic systems</w:t>
+      </w:r>
+      <w:r>
+        <w:rPr>
+          <w:rFonts w:asciiTheme="minorHAnsi" w:hAnsiTheme="minorHAnsi" w:cstheme="minorHAnsi"/>
+          <w:color w:val="000000" w:themeColor="text1"/>
+          <w:sz w:val="22"/>
+          <w:szCs w:val="22"/>
+        </w:rPr>
+        <w:t xml:space="preserve"> from inception to complete construction documents</w:t>
+      </w:r>
+      <w:r>
+        <w:rPr>
+          <w:rFonts w:asciiTheme="minorHAnsi" w:hAnsiTheme="minorHAnsi" w:cstheme="minorHAnsi"/>
+          <w:color w:val="000000" w:themeColor="text1"/>
+          <w:sz w:val="22"/>
+          <w:szCs w:val="22"/>
+        </w:rPr>
+        <w:t xml:space="preserve"> &amp; CA</w:t>
+      </w:r>
+      <w:r>
+        <w:rPr>
+          <w:rFonts w:asciiTheme="minorHAnsi" w:hAnsiTheme="minorHAnsi" w:cstheme="minorHAnsi"/>
+          <w:color w:val="000000" w:themeColor="text1"/>
+          <w:sz w:val="22"/>
+          <w:szCs w:val="22"/>
+        </w:rPr>
+        <w:t>.</w:t>
+      </w:r>
+      <w:r>
+        <w:rPr>
+          <w:rFonts w:asciiTheme="minorHAnsi" w:hAnsiTheme="minorHAnsi" w:cstheme="minorHAnsi"/>
+          <w:color w:val="000000" w:themeColor="text1"/>
+          <w:sz w:val="22"/>
+          <w:szCs w:val="22"/>
+        </w:rPr>
+        <w:t xml:space="preserve"> </w:t>
+      </w:r>
+      <w:r>
+        <w:rPr>
+          <w:rFonts w:asciiTheme="minorHAnsi" w:hAnsiTheme="minorHAnsi" w:cstheme="minorHAnsi"/>
+          <w:color w:val="000000" w:themeColor="text1"/>
+          <w:sz w:val="22"/>
+          <w:szCs w:val="22"/>
+        </w:rPr>
+        <w:t xml:space="preserve">Edited book/CAD specifications; </w:t>
+      </w:r>
+      <w:r>
+        <w:rPr>
+          <w:rFonts w:asciiTheme="minorHAnsi" w:hAnsiTheme="minorHAnsi" w:cstheme="minorHAnsi"/>
+          <w:color w:val="000000" w:themeColor="text1"/>
+          <w:sz w:val="22"/>
+          <w:szCs w:val="22"/>
+        </w:rPr>
+        <w:t>collaborated</w:t>
+      </w:r>
+      <w:r>
+        <w:rPr>
+          <w:rFonts w:asciiTheme="minorHAnsi" w:hAnsiTheme="minorHAnsi" w:cstheme="minorHAnsi"/>
+          <w:color w:val="000000" w:themeColor="text1"/>
+          <w:sz w:val="22"/>
+          <w:szCs w:val="22"/>
+        </w:rPr>
+        <w:t xml:space="preserve"> with electrical team to</w:t>
+      </w:r>
+      <w:r>
+        <w:rPr>
+          <w:rFonts w:asciiTheme="minorHAnsi" w:hAnsiTheme="minorHAnsi" w:cstheme="minorHAnsi"/>
+          <w:color w:val="000000" w:themeColor="text1"/>
+          <w:sz w:val="22"/>
+          <w:szCs w:val="22"/>
+        </w:rPr>
+        <w:t xml:space="preserve"> </w:t>
+      </w:r>
+      <w:r>
+        <w:rPr>
+          <w:rFonts w:asciiTheme="minorHAnsi" w:hAnsiTheme="minorHAnsi" w:cstheme="minorHAnsi"/>
+          <w:color w:val="000000" w:themeColor="text1"/>
+          <w:sz w:val="22"/>
+          <w:szCs w:val="22"/>
+        </w:rPr>
+        <w:t xml:space="preserve">produce a well-coordinated set.    </w:t>
+      </w:r>
+      <w:r>
+        <w:rPr>
+          <w:rFonts w:asciiTheme="minorHAnsi" w:hAnsiTheme="minorHAnsi" w:cstheme="minorHAnsi"/>
+          <w:color w:val="000000" w:themeColor="text1"/>
+          <w:sz w:val="22"/>
+          <w:szCs w:val="22"/>
+        </w:rPr>
+        <w:t xml:space="preserve"> </w:t>
       </w:r>
     </w:p>
     <w:p>
@@ -1909,351 +2473,6 @@
     <w:p>
       <w:pPr>
         <w:pStyle w:val="NoSpacing"/>
-        <w:jc w:val="left"/>
-        <w:rPr>
-          <w:rFonts w:asciiTheme="minorHAnsi" w:hAnsiTheme="minorHAnsi" w:cstheme="minorHAnsi"/>
-          <w:b/>
-          <w:color w:val="000000" w:themeColor="text1"/>
-          <w:sz w:val="32"/>
-          <w:szCs w:val="22"/>
-        </w:rPr>
-      </w:pPr>
-      <w:r>
-        <w:rPr>
-          <w:rFonts w:asciiTheme="minorHAnsi" w:hAnsiTheme="minorHAnsi" w:cstheme="minorHAnsi"/>
-          <w:b/>
-          <w:noProof/>
-          <w:color w:val="000000" w:themeColor="text1"/>
-          <w:sz w:val="36"/>
-        </w:rPr>
-        <w:drawing>
-          <wp:anchor distT="0" distB="0" distL="114300" distR="114300" simplePos="0" relativeHeight="251656192" behindDoc="0" locked="0" layoutInCell="1" allowOverlap="1" wp14:anchorId="25EC5DF4" wp14:editId="3D8E7232">
-            <wp:simplePos x="0" y="0"/>
-            <wp:positionH relativeFrom="column">
-              <wp:posOffset>0</wp:posOffset>
-            </wp:positionH>
-            <wp:positionV relativeFrom="paragraph">
-              <wp:posOffset>8618</wp:posOffset>
-            </wp:positionV>
-            <wp:extent cx="227330" cy="227330"/>
-            <wp:effectExtent l="0" t="0" r="1270" b="1270"/>
-            <wp:wrapNone/>
-            <wp:docPr id="7" name="Picture 7"/>
-            <wp:cNvGraphicFramePr>
-              <a:graphicFrameLocks xmlns:a="http://schemas.openxmlformats.org/drawingml/2006/main" noChangeAspect="1"/>
-            </wp:cNvGraphicFramePr>
-            <a:graphic xmlns:a="http://schemas.openxmlformats.org/drawingml/2006/main">
-              <a:graphicData uri="http://schemas.openxmlformats.org/drawingml/2006/picture">
-                <pic:pic xmlns:pic="http://schemas.openxmlformats.org/drawingml/2006/picture">
-                  <pic:nvPicPr>
-                    <pic:cNvPr id="0" name="Picture 10"/>
-                    <pic:cNvPicPr>
-                      <a:picLocks noChangeAspect="1" noChangeArrowheads="1"/>
-                    </pic:cNvPicPr>
-                  </pic:nvPicPr>
-                  <pic:blipFill>
-                    <a:blip r:embed="rId12">
-                      <a:extLst>
-                        <a:ext uri="{28A0092B-C50C-407E-A947-70E740481C1C}">
-                          <a14:useLocalDpi xmlns:a14="http://schemas.microsoft.com/office/drawing/2010/main" val="0"/>
-                        </a:ext>
-                      </a:extLst>
-                    </a:blip>
-                    <a:srcRect/>
-                    <a:stretch>
-                      <a:fillRect/>
-                    </a:stretch>
-                  </pic:blipFill>
-                  <pic:spPr bwMode="auto">
-                    <a:xfrm>
-                      <a:off x="0" y="0"/>
-                      <a:ext cx="227330" cy="227330"/>
-                    </a:xfrm>
-                    <a:prstGeom prst="rect">
-                      <a:avLst/>
-                    </a:prstGeom>
-                    <a:noFill/>
-                  </pic:spPr>
-                </pic:pic>
-              </a:graphicData>
-            </a:graphic>
-            <wp14:sizeRelH relativeFrom="margin">
-              <wp14:pctWidth>0</wp14:pctWidth>
-            </wp14:sizeRelH>
-            <wp14:sizeRelV relativeFrom="margin">
-              <wp14:pctHeight>0</wp14:pctHeight>
-            </wp14:sizeRelV>
-          </wp:anchor>
-        </w:drawing>
-      </w:r>
-      <w:r>
-        <w:rPr>
-          <w:rFonts w:asciiTheme="minorHAnsi" w:hAnsiTheme="minorHAnsi" w:cstheme="minorHAnsi"/>
-          <w:b/>
-          <w:color w:val="000000" w:themeColor="text1"/>
-          <w:sz w:val="36"/>
-        </w:rPr>
-        <w:t xml:space="preserve">       </w:t>
-      </w:r>
-      <w:r>
-        <w:rPr>
-          <w:rFonts w:asciiTheme="minorHAnsi" w:hAnsiTheme="minorHAnsi" w:cstheme="minorHAnsi"/>
-          <w:b/>
-          <w:color w:val="000000" w:themeColor="text1"/>
-          <w:sz w:val="36"/>
-        </w:rPr>
-        <w:t>ACADEMIC PROJECT</w:t>
-      </w:r>
-      <w:r>
-        <w:rPr>
-          <w:rFonts w:asciiTheme="minorHAnsi" w:hAnsiTheme="minorHAnsi" w:cstheme="minorHAnsi"/>
-          <w:b/>
-          <w:color w:val="000000" w:themeColor="text1"/>
-          <w:sz w:val="36"/>
-        </w:rPr>
-        <w:t>S</w:t>
-      </w:r>
-    </w:p>
-    <w:p>
-      <w:pPr>
-        <w:pStyle w:val="NoSpacing"/>
-        <w:ind w:firstLine="360"/>
-        <w:rPr>
-          <w:rFonts w:asciiTheme="minorHAnsi" w:hAnsiTheme="minorHAnsi" w:cstheme="minorHAnsi"/>
-          <w:b/>
-          <w:color w:val="000000" w:themeColor="text1"/>
-          <w:szCs w:val="22"/>
-        </w:rPr>
-      </w:pPr>
-      <w:r>
-        <w:rPr>
-          <w:rFonts w:asciiTheme="minorHAnsi" w:hAnsiTheme="minorHAnsi" w:cstheme="minorHAnsi"/>
-          <w:b/>
-          <w:color w:val="000000" w:themeColor="text1"/>
-          <w:szCs w:val="22"/>
-        </w:rPr>
-        <w:t>Design of HVAC System</w:t>
-      </w:r>
-    </w:p>
-    <w:p>
-      <w:pPr>
-        <w:pStyle w:val="NoSpacing"/>
-        <w:numPr>
-          <w:ilvl w:val="0"/>
-          <w:numId w:val="12"/>
-        </w:numPr>
-        <w:rPr>
-          <w:rFonts w:asciiTheme="minorHAnsi" w:hAnsiTheme="minorHAnsi" w:cstheme="minorHAnsi"/>
-          <w:color w:val="000000" w:themeColor="text1"/>
-          <w:sz w:val="22"/>
-          <w:szCs w:val="22"/>
-        </w:rPr>
-      </w:pPr>
-      <w:r>
-        <w:rPr>
-          <w:rFonts w:asciiTheme="minorHAnsi" w:hAnsiTheme="minorHAnsi" w:cstheme="minorHAnsi"/>
-          <w:color w:val="000000" w:themeColor="text1"/>
-          <w:sz w:val="22"/>
-          <w:szCs w:val="22"/>
-        </w:rPr>
-        <w:t xml:space="preserve">Heating and cooling load calculations for a four-story building. Performed calculations were then verified using trace software. Selection of boilers and water source heat pumps was based on the load calculations. Commissioning and the required control plan were specified. </w:t>
-      </w:r>
-    </w:p>
-    <w:p>
-      <w:pPr>
-        <w:pStyle w:val="NoSpacing"/>
-        <w:numPr>
-          <w:ilvl w:val="0"/>
-          <w:numId w:val="12"/>
-        </w:numPr>
-        <w:rPr>
-          <w:rFonts w:asciiTheme="minorHAnsi" w:hAnsiTheme="minorHAnsi" w:cstheme="minorHAnsi"/>
-          <w:color w:val="000000" w:themeColor="text1"/>
-          <w:sz w:val="22"/>
-          <w:szCs w:val="22"/>
-        </w:rPr>
-      </w:pPr>
-      <w:r>
-        <w:rPr>
-          <w:rFonts w:asciiTheme="minorHAnsi" w:hAnsiTheme="minorHAnsi" w:cstheme="minorHAnsi"/>
-          <w:color w:val="000000" w:themeColor="text1"/>
-          <w:sz w:val="22"/>
-          <w:szCs w:val="22"/>
-        </w:rPr>
-        <w:t>Achieved the most efficient design by altering layout of pipes connecting to WSHP.</w:t>
-      </w:r>
-    </w:p>
-    <w:p>
-      <w:pPr>
-        <w:pStyle w:val="NoSpacing"/>
-        <w:ind w:firstLine="360"/>
-        <w:rPr>
-          <w:rFonts w:asciiTheme="minorHAnsi" w:hAnsiTheme="minorHAnsi" w:cstheme="minorHAnsi"/>
-          <w:b/>
-          <w:color w:val="000000" w:themeColor="text1"/>
-          <w:szCs w:val="22"/>
-        </w:rPr>
-      </w:pPr>
-      <w:r>
-        <w:rPr>
-          <w:rFonts w:asciiTheme="minorHAnsi" w:hAnsiTheme="minorHAnsi" w:cstheme="minorHAnsi"/>
-          <w:b/>
-          <w:color w:val="000000" w:themeColor="text1"/>
-          <w:szCs w:val="22"/>
-        </w:rPr>
-        <w:t>Design of S</w:t>
-      </w:r>
-      <w:r>
-        <w:rPr>
-          <w:rFonts w:asciiTheme="minorHAnsi" w:hAnsiTheme="minorHAnsi" w:cstheme="minorHAnsi"/>
-          <w:b/>
-          <w:color w:val="000000" w:themeColor="text1"/>
-          <w:szCs w:val="22"/>
-        </w:rPr>
-        <w:t>prinkler</w:t>
-      </w:r>
-      <w:r>
-        <w:rPr>
-          <w:rFonts w:asciiTheme="minorHAnsi" w:hAnsiTheme="minorHAnsi" w:cstheme="minorHAnsi"/>
-          <w:b/>
-          <w:color w:val="000000" w:themeColor="text1"/>
-          <w:szCs w:val="22"/>
-        </w:rPr>
-        <w:t xml:space="preserve"> </w:t>
-      </w:r>
-      <w:r>
-        <w:rPr>
-          <w:rFonts w:asciiTheme="minorHAnsi" w:hAnsiTheme="minorHAnsi" w:cstheme="minorHAnsi"/>
-          <w:b/>
-          <w:color w:val="000000" w:themeColor="text1"/>
-          <w:szCs w:val="22"/>
-        </w:rPr>
-        <w:t>S</w:t>
-      </w:r>
-      <w:r>
-        <w:rPr>
-          <w:rFonts w:asciiTheme="minorHAnsi" w:hAnsiTheme="minorHAnsi" w:cstheme="minorHAnsi"/>
-          <w:b/>
-          <w:color w:val="000000" w:themeColor="text1"/>
-          <w:szCs w:val="22"/>
-        </w:rPr>
-        <w:t>ystem</w:t>
-      </w:r>
-    </w:p>
-    <w:p>
-      <w:pPr>
-        <w:pStyle w:val="NoSpacing"/>
-        <w:numPr>
-          <w:ilvl w:val="0"/>
-          <w:numId w:val="11"/>
-        </w:numPr>
-        <w:rPr>
-          <w:rFonts w:asciiTheme="minorHAnsi" w:hAnsiTheme="minorHAnsi" w:cstheme="minorHAnsi"/>
-          <w:color w:val="000000" w:themeColor="text1"/>
-          <w:sz w:val="22"/>
-          <w:szCs w:val="22"/>
-        </w:rPr>
-      </w:pPr>
-      <w:r>
-        <w:rPr>
-          <w:rFonts w:asciiTheme="minorHAnsi" w:hAnsiTheme="minorHAnsi" w:cstheme="minorHAnsi"/>
-          <w:color w:val="000000" w:themeColor="text1"/>
-          <w:sz w:val="22"/>
-          <w:szCs w:val="22"/>
-        </w:rPr>
-        <w:t xml:space="preserve">Achieved most reliable design of sprinkler system by implementing NFPA standards for a </w:t>
-      </w:r>
-      <w:r>
-        <w:rPr>
-          <w:rFonts w:asciiTheme="minorHAnsi" w:hAnsiTheme="minorHAnsi" w:cstheme="minorHAnsi"/>
-          <w:color w:val="000000" w:themeColor="text1"/>
-          <w:sz w:val="22"/>
-          <w:szCs w:val="22"/>
-        </w:rPr>
-        <w:t>9-story</w:t>
-      </w:r>
-      <w:r>
-        <w:rPr>
-          <w:rFonts w:asciiTheme="minorHAnsi" w:hAnsiTheme="minorHAnsi" w:cstheme="minorHAnsi"/>
-          <w:color w:val="000000" w:themeColor="text1"/>
-          <w:sz w:val="22"/>
-          <w:szCs w:val="22"/>
-        </w:rPr>
-        <w:t xml:space="preserve"> building.</w:t>
-      </w:r>
-    </w:p>
-    <w:p>
-      <w:pPr>
-        <w:pStyle w:val="NoSpacing"/>
-        <w:numPr>
-          <w:ilvl w:val="0"/>
-          <w:numId w:val="11"/>
-        </w:numPr>
-        <w:rPr>
-          <w:rFonts w:asciiTheme="minorHAnsi" w:hAnsiTheme="minorHAnsi" w:cstheme="minorHAnsi"/>
-          <w:color w:val="000000" w:themeColor="text1"/>
-          <w:sz w:val="22"/>
-          <w:szCs w:val="22"/>
-        </w:rPr>
-      </w:pPr>
-      <w:r>
-        <w:rPr>
-          <w:rFonts w:asciiTheme="minorHAnsi" w:hAnsiTheme="minorHAnsi" w:cstheme="minorHAnsi"/>
-          <w:color w:val="000000" w:themeColor="text1"/>
-          <w:sz w:val="22"/>
-          <w:szCs w:val="22"/>
-        </w:rPr>
-        <w:t>Extensive use of</w:t>
-      </w:r>
-      <w:r>
-        <w:rPr>
-          <w:rFonts w:asciiTheme="minorHAnsi" w:hAnsiTheme="minorHAnsi" w:cstheme="minorHAnsi"/>
-          <w:color w:val="000000" w:themeColor="text1"/>
-          <w:sz w:val="22"/>
-          <w:szCs w:val="22"/>
-        </w:rPr>
-        <w:t xml:space="preserve"> HASS software</w:t>
-      </w:r>
-      <w:r>
-        <w:rPr>
-          <w:rFonts w:asciiTheme="minorHAnsi" w:hAnsiTheme="minorHAnsi" w:cstheme="minorHAnsi"/>
-          <w:color w:val="000000" w:themeColor="text1"/>
-          <w:sz w:val="22"/>
-          <w:szCs w:val="22"/>
-        </w:rPr>
-        <w:t xml:space="preserve"> typically</w:t>
-      </w:r>
-      <w:r>
-        <w:rPr>
-          <w:rFonts w:asciiTheme="minorHAnsi" w:hAnsiTheme="minorHAnsi" w:cstheme="minorHAnsi"/>
-          <w:color w:val="000000" w:themeColor="text1"/>
-          <w:sz w:val="22"/>
-          <w:szCs w:val="22"/>
-        </w:rPr>
-        <w:t xml:space="preserve"> used to design sprinklers. </w:t>
-      </w:r>
-      <w:r>
-        <w:rPr>
-          <w:rFonts w:asciiTheme="minorHAnsi" w:hAnsiTheme="minorHAnsi" w:cstheme="minorHAnsi"/>
-          <w:color w:val="000000" w:themeColor="text1"/>
-          <w:sz w:val="22"/>
-          <w:szCs w:val="22"/>
-        </w:rPr>
-        <w:t>Riser diagram and floor plans were drawn to showcase the final footprint of the design.</w:t>
-      </w:r>
-      <w:r>
-        <w:rPr>
-          <w:rFonts w:asciiTheme="minorHAnsi" w:hAnsiTheme="minorHAnsi" w:cstheme="minorHAnsi"/>
-          <w:color w:val="000000" w:themeColor="text1"/>
-          <w:sz w:val="22"/>
-          <w:szCs w:val="22"/>
-        </w:rPr>
-        <w:t xml:space="preserve"> </w:t>
-      </w:r>
-    </w:p>
-    <w:p>
-      <w:pPr>
-        <w:pStyle w:val="NoSpacing"/>
         <w:spacing w:afterLines="40" w:after="96"/>
         <w:ind w:left="360"/>
         <w:rPr>
@@ -2263,28 +2482,6 @@
           <w:szCs w:val="22"/>
         </w:rPr>
       </w:pPr>
-    </w:p>
-    <w:p>
-      <w:pPr>
-        <w:pStyle w:val="NoSpacing"/>
-        <w:spacing w:afterLines="40" w:after="96"/>
-        <w:ind w:left="360"/>
-        <w:rPr>
-          <w:rFonts w:asciiTheme="minorHAnsi" w:hAnsiTheme="minorHAnsi" w:cstheme="minorHAnsi"/>
-          <w:color w:val="000000" w:themeColor="text1"/>
-          <w:sz w:val="22"/>
-          <w:szCs w:val="22"/>
-        </w:rPr>
-      </w:pPr>
-      <w:r>
-        <w:rPr>
-          <w:rFonts w:asciiTheme="minorHAnsi" w:hAnsiTheme="minorHAnsi" w:cstheme="minorHAnsi"/>
-          <w:color w:val="000000" w:themeColor="text1"/>
-          <w:sz w:val="22"/>
-          <w:szCs w:val="22"/>
-        </w:rPr>
-        <w:t xml:space="preserve"> </w:t>
-      </w:r>
       <w:r>
         <w:rPr>
           <w:rFonts w:asciiTheme="minorHAnsi" w:hAnsiTheme="minorHAnsi" w:cstheme="minorHAnsi"/>
@@ -2864,7 +3061,7 @@
       <w:pPr>
         <w:pStyle w:val="NoSpacing"/>
         <w:spacing w:after="40"/>
-        <w:jc w:val="left"/>
+        <w:jc w:val="center"/>
         <w:rPr>
           <w:rFonts w:asciiTheme="minorHAnsi" w:hAnsiTheme="minorHAnsi" w:cstheme="minorHAnsi"/>
           <w:b/>
@@ -2898,7 +3095,6 @@
           <w:color w:val="000000" w:themeColor="text1"/>
           <w:sz w:val="28"/>
           <w:szCs w:val="28"/>
-          <w:u w:val="single"/>
         </w:rPr>
         <w:t xml:space="preserve"> </w:t>
       </w:r>
@@ -2910,25 +3106,7 @@
           <w:szCs w:val="28"/>
           <w:u w:val="single"/>
         </w:rPr>
-        <w:t>RF TOOLS</w:t>
-      </w:r>
-      <w:r>
-        <w:rPr>
-          <w:rFonts w:asciiTheme="minorHAnsi" w:eastAsia="Times New Roman" w:hAnsiTheme="minorHAnsi" w:cstheme="minorHAnsi"/>
-          <w:color w:val="000000" w:themeColor="text1"/>
-          <w:sz w:val="28"/>
-          <w:szCs w:val="28"/>
-        </w:rPr>
-        <w:t xml:space="preserve"> │</w:t>
-      </w:r>
-      <w:r>
-        <w:rPr>
-          <w:rFonts w:asciiTheme="minorHAnsi" w:eastAsia="Times New Roman" w:hAnsiTheme="minorHAnsi" w:cstheme="minorHAnsi"/>
-          <w:color w:val="000000" w:themeColor="text1"/>
-          <w:sz w:val="28"/>
-          <w:szCs w:val="28"/>
-        </w:rPr>
-        <w:t xml:space="preserve"> </w:t>
+        <w:t>A</w:t>
       </w:r>
       <w:r>
         <w:rPr>
@@ -2938,7 +3116,7 @@
           <w:szCs w:val="28"/>
           <w:u w:val="single"/>
         </w:rPr>
-        <w:t>A</w:t>
+        <w:t>UTO</w:t>
       </w:r>
       <w:r>
         <w:rPr>
@@ -2948,7 +3126,25 @@
           <w:szCs w:val="28"/>
           <w:u w:val="single"/>
         </w:rPr>
-        <w:t>UTO</w:t>
+        <w:t>CAD</w:t>
+      </w:r>
+      <w:r>
+        <w:rPr>
+          <w:rFonts w:asciiTheme="minorHAnsi" w:eastAsia="Times New Roman" w:hAnsiTheme="minorHAnsi" w:cstheme="minorHAnsi"/>
+          <w:color w:val="000000" w:themeColor="text1"/>
+          <w:sz w:val="28"/>
+          <w:szCs w:val="28"/>
+        </w:rPr>
+        <w:t xml:space="preserve"> │</w:t>
+      </w:r>
+      <w:r>
+        <w:rPr>
+          <w:rFonts w:asciiTheme="minorHAnsi" w:eastAsia="Times New Roman" w:hAnsiTheme="minorHAnsi" w:cstheme="minorHAnsi"/>
+          <w:color w:val="000000" w:themeColor="text1"/>
+          <w:sz w:val="28"/>
+          <w:szCs w:val="28"/>
+        </w:rPr>
+        <w:t xml:space="preserve"> </w:t>
       </w:r>
       <w:r>
         <w:rPr>
@@ -2958,7 +3154,7 @@
           <w:szCs w:val="28"/>
           <w:u w:val="single"/>
         </w:rPr>
-        <w:t>CAD</w:t>
+        <w:t>A</w:t>
       </w:r>
       <w:r>
         <w:rPr>
@@ -2968,7 +3164,7 @@
           <w:szCs w:val="28"/>
           <w:u w:val="single"/>
         </w:rPr>
-        <w:t xml:space="preserve"> MEP</w:t>
+        <w:t>SHRAE</w:t>
       </w:r>
       <w:r>
         <w:rPr>
@@ -2987,7 +3183,7 @@
           <w:szCs w:val="28"/>
           <w:u w:val="single"/>
         </w:rPr>
-        <w:t>A</w:t>
+        <w:t xml:space="preserve"> </w:t>
       </w:r>
       <w:r>
         <w:rPr>
@@ -2997,7 +3193,25 @@
           <w:szCs w:val="28"/>
           <w:u w:val="single"/>
         </w:rPr>
-        <w:t>UTO</w:t>
+        <w:t>UFGS / UFC</w:t>
+      </w:r>
+      <w:r>
+        <w:rPr>
+          <w:rFonts w:asciiTheme="minorHAnsi" w:eastAsia="Times New Roman" w:hAnsiTheme="minorHAnsi" w:cstheme="minorHAnsi"/>
+          <w:color w:val="000000" w:themeColor="text1"/>
+          <w:sz w:val="28"/>
+          <w:szCs w:val="28"/>
+        </w:rPr>
+        <w:t xml:space="preserve"> │</w:t>
+      </w:r>
+      <w:r>
+        <w:rPr>
+          <w:rFonts w:asciiTheme="minorHAnsi" w:eastAsia="Times New Roman" w:hAnsiTheme="minorHAnsi" w:cstheme="minorHAnsi"/>
+          <w:color w:val="000000" w:themeColor="text1"/>
+          <w:sz w:val="28"/>
+          <w:szCs w:val="28"/>
+        </w:rPr>
+        <w:t xml:space="preserve"> </w:t>
       </w:r>
       <w:r>
         <w:rPr>
@@ -3007,16 +3221,7 @@
           <w:szCs w:val="28"/>
           <w:u w:val="single"/>
         </w:rPr>
-        <w:t>CAD</w:t>
-      </w:r>
-      <w:r>
-        <w:rPr>
-          <w:rFonts w:asciiTheme="minorHAnsi" w:eastAsia="Times New Roman" w:hAnsiTheme="minorHAnsi" w:cstheme="minorHAnsi"/>
-          <w:color w:val="000000" w:themeColor="text1"/>
-          <w:sz w:val="28"/>
-          <w:szCs w:val="28"/>
-        </w:rPr>
-        <w:t xml:space="preserve"> │ </w:t>
+        <w:t xml:space="preserve">ALL </w:t>
       </w:r>
       <w:r>
         <w:rPr>
@@ -3026,16 +3231,7 @@
           <w:szCs w:val="28"/>
           <w:u w:val="single"/>
         </w:rPr>
-        <w:t>NYC BUILDING CODE</w:t>
-      </w:r>
-      <w:r>
-        <w:rPr>
-          <w:rFonts w:asciiTheme="minorHAnsi" w:eastAsia="Times New Roman" w:hAnsiTheme="minorHAnsi" w:cstheme="minorHAnsi"/>
-          <w:color w:val="000000" w:themeColor="text1"/>
-          <w:sz w:val="28"/>
-          <w:szCs w:val="28"/>
-        </w:rPr>
-        <w:t xml:space="preserve">│ </w:t>
+        <w:t>BUILDING CODE</w:t>
       </w:r>
       <w:r>
         <w:rPr>
@@ -3045,7 +3241,16 @@
           <w:szCs w:val="28"/>
           <w:u w:val="single"/>
         </w:rPr>
-        <w:t>TRACE</w:t>
+        <w:t>S</w:t>
+      </w:r>
+      <w:r>
+        <w:rPr>
+          <w:rFonts w:asciiTheme="minorHAnsi" w:eastAsia="Times New Roman" w:hAnsiTheme="minorHAnsi" w:cstheme="minorHAnsi"/>
+          <w:color w:val="000000" w:themeColor="text1"/>
+          <w:sz w:val="28"/>
+          <w:szCs w:val="28"/>
+        </w:rPr>
+        <w:t xml:space="preserve">│ </w:t>
       </w:r>
       <w:r>
         <w:rPr>
@@ -3055,7 +3260,7 @@
           <w:szCs w:val="28"/>
           <w:u w:val="single"/>
         </w:rPr>
-        <w:t xml:space="preserve"> 700</w:t>
+        <w:t>TRACE</w:t>
       </w:r>
       <w:r>
         <w:rPr>
@@ -3074,7 +3279,7 @@
           <w:szCs w:val="28"/>
           <w:u w:val="single"/>
         </w:rPr>
-        <w:t>IES</w:t>
+        <w:t>HCAI</w:t>
       </w:r>
       <w:r>
         <w:rPr>
@@ -3093,16 +3298,7 @@
           <w:szCs w:val="28"/>
           <w:u w:val="single"/>
         </w:rPr>
-        <w:t>COMCHEK</w:t>
-      </w:r>
-      <w:r>
-        <w:rPr>
-          <w:rFonts w:asciiTheme="minorHAnsi" w:eastAsia="Times New Roman" w:hAnsiTheme="minorHAnsi" w:cstheme="minorHAnsi"/>
-          <w:color w:val="000000" w:themeColor="text1"/>
-          <w:sz w:val="28"/>
-          <w:szCs w:val="28"/>
-        </w:rPr>
-        <w:t xml:space="preserve"> </w:t>
+        <w:t>ENERGY PRO</w:t>
       </w:r>
     </w:p>
     <w:sectPr>
@@ -3118,7 +3314,7 @@
 </file>
 
 <file path=word/endnotes.xml><?xml version="1.0" encoding="utf-8"?>
-<w:endnotes xmlns:wpc="http://schemas.microsoft.com/office/word/2010/wordprocessingCanvas" xmlns:cx="http://schemas.microsoft.com/office/drawing/2014/chartex" xmlns:cx1="http://schemas.microsoft.com/office/drawing/2015/9/8/chartex" xmlns:cx2="http://schemas.microsoft.com/office/drawing/2015/10/21/chartex" xmlns:cx3="http://schemas.microsoft.com/office/drawing/2016/5/9/chartex" xmlns:cx4="http://schemas.microsoft.com/office/drawing/2016/5/10/chartex" xmlns:cx5="http://schemas.microsoft.com/office/drawing/2016/5/11/chartex" xmlns:cx6="http://schemas.microsoft.com/office/drawing/2016/5/12/chartex" xmlns:cx7="http://schemas.microsoft.com/office/drawing/2016/5/13/chartex" xmlns:cx8="http://schemas.microsoft.com/office/drawing/2016/5/14/chartex" xmlns:mc="http://schemas.openxmlformats.org/markup-compatibility/2006" xmlns:aink="http://schemas.microsoft.com/office/drawing/2016/ink" xmlns:am3d="http://schemas.microsoft.com/office/drawing/2017/model3d" xmlns:o="urn:schemas-microsoft-com:office:office" xmlns:r="http://schemas.openxmlformats.org/officeDocument/2006/relationships" xmlns:m="http://schemas.openxmlformats.org/officeDocument/2006/math" xmlns:v="urn:schemas-microsoft-com:vml" xmlns:wp14="http://schemas.microsoft.com/office/word/2010/wordprocessingDrawing" xmlns:wp="http://schemas.openxmlformats.org/drawingml/2006/wordprocessingDrawing" xmlns:w10="urn:schemas-microsoft-com:office:word" xmlns:w="http://schemas.openxmlformats.org/wordprocessingml/2006/main" xmlns:w14="http://schemas.microsoft.com/office/word/2010/wordml" xmlns:w15="http://schemas.microsoft.com/office/word/2012/wordml" xmlns:w16cex="http://schemas.microsoft.com/office/word/2018/wordml/cex" xmlns:w16cid="http://schemas.microsoft.com/office/word/2016/wordml/cid" xmlns:w16="http://schemas.microsoft.com/office/word/2018/wordml" xmlns:w16se="http://schemas.microsoft.com/office/word/2015/wordml/symex" xmlns:wpg="http://schemas.microsoft.com/office/word/2010/wordprocessingGroup" xmlns:wpi="http://schemas.microsoft.com/office/word/2010/wordprocessingInk" xmlns:wne="http://schemas.microsoft.com/office/word/2006/wordml" xmlns:wps="http://schemas.microsoft.com/office/word/2010/wordprocessingShape" mc:Ignorable="w14 w15 w16se w16cid w16 w16cex wp14">
+<w:endnotes xmlns:wpc="http://schemas.microsoft.com/office/word/2010/wordprocessingCanvas" xmlns:cx="http://schemas.microsoft.com/office/drawing/2014/chartex" xmlns:cx1="http://schemas.microsoft.com/office/drawing/2015/9/8/chartex" xmlns:cx2="http://schemas.microsoft.com/office/drawing/2015/10/21/chartex" xmlns:cx3="http://schemas.microsoft.com/office/drawing/2016/5/9/chartex" xmlns:cx4="http://schemas.microsoft.com/office/drawing/2016/5/10/chartex" xmlns:cx5="http://schemas.microsoft.com/office/drawing/2016/5/11/chartex" xmlns:cx6="http://schemas.microsoft.com/office/drawing/2016/5/12/chartex" xmlns:cx7="http://schemas.microsoft.com/office/drawing/2016/5/13/chartex" xmlns:cx8="http://schemas.microsoft.com/office/drawing/2016/5/14/chartex" xmlns:mc="http://schemas.openxmlformats.org/markup-compatibility/2006" xmlns:aink="http://schemas.microsoft.com/office/drawing/2016/ink" xmlns:am3d="http://schemas.microsoft.com/office/drawing/2017/model3d" xmlns:o="urn:schemas-microsoft-com:office:office" xmlns:oel="http://schemas.microsoft.com/office/2019/extlst" xmlns:r="http://schemas.openxmlformats.org/officeDocument/2006/relationships" xmlns:m="http://schemas.openxmlformats.org/officeDocument/2006/math" xmlns:v="urn:schemas-microsoft-com:vml" xmlns:wp14="http://schemas.microsoft.com/office/word/2010/wordprocessingDrawing" xmlns:wp="http://schemas.openxmlformats.org/drawingml/2006/wordprocessingDrawing" xmlns:w10="urn:schemas-microsoft-com:office:word" xmlns:w="http://schemas.openxmlformats.org/wordprocessingml/2006/main" xmlns:w14="http://schemas.microsoft.com/office/word/2010/wordml" xmlns:w15="http://schemas.microsoft.com/office/word/2012/wordml" xmlns:w16cex="http://schemas.microsoft.com/office/word/2018/wordml/cex" xmlns:w16cid="http://schemas.microsoft.com/office/word/2016/wordml/cid" xmlns:w16="http://schemas.microsoft.com/office/word/2018/wordml" xmlns:w16sdtdh="http://schemas.microsoft.com/office/word/2020/wordml/sdtdatahash" xmlns:w16se="http://schemas.microsoft.com/office/word/2015/wordml/symex" xmlns:wpg="http://schemas.microsoft.com/office/word/2010/wordprocessingGroup" xmlns:wpi="http://schemas.microsoft.com/office/word/2010/wordprocessingInk" xmlns:wne="http://schemas.microsoft.com/office/word/2006/wordml" xmlns:wps="http://schemas.microsoft.com/office/word/2010/wordprocessingShape" mc:Ignorable="w14 w15 w16se w16cid w16 w16cex w16sdtdh wp14">
   <w:endnote w:type="separator" w:id="-1">
     <w:p>
       <w:pPr>
@@ -3143,7 +3339,7 @@
 </file>
 
 <file path=word/footnotes.xml><?xml version="1.0" encoding="utf-8"?>
-<w:footnotes xmlns:wpc="http://schemas.microsoft.com/office/word/2010/wordprocessingCanvas" xmlns:cx="http://schemas.microsoft.com/office/drawing/2014/chartex" xmlns:cx1="http://schemas.microsoft.com/office/drawing/2015/9/8/chartex" xmlns:cx2="http://schemas.microsoft.com/office/drawing/2015/10/21/chartex" xmlns:cx3="http://schemas.microsoft.com/office/drawing/2016/5/9/chartex" xmlns:cx4="http://schemas.microsoft.com/office/drawing/2016/5/10/chartex" xmlns:cx5="http://schemas.microsoft.com/office/drawing/2016/5/11/chartex" xmlns:cx6="http://schemas.microsoft.com/office/drawing/2016/5/12/chartex" xmlns:cx7="http://schemas.microsoft.com/office/drawing/2016/5/13/chartex" xmlns:cx8="http://schemas.microsoft.com/office/drawing/2016/5/14/chartex" xmlns:mc="http://schemas.openxmlformats.org/markup-compatibility/2006" xmlns:aink="http://schemas.microsoft.com/office/drawing/2016/ink" xmlns:am3d="http://schemas.microsoft.com/office/drawing/2017/model3d" xmlns:o="urn:schemas-microsoft-com:office:office" xmlns:r="http://schemas.openxmlformats.org/officeDocument/2006/relationships" xmlns:m="http://schemas.openxmlformats.org/officeDocument/2006/math" xmlns:v="urn:schemas-microsoft-com:vml" xmlns:wp14="http://schemas.microsoft.com/office/word/2010/wordprocessingDrawing" xmlns:wp="http://schemas.openxmlformats.org/drawingml/2006/wordprocessingDrawing" xmlns:w10="urn:schemas-microsoft-com:office:word" xmlns:w="http://schemas.openxmlformats.org/wordprocessingml/2006/main" xmlns:w14="http://schemas.microsoft.com/office/word/2010/wordml" xmlns:w15="http://schemas.microsoft.com/office/word/2012/wordml" xmlns:w16cex="http://schemas.microsoft.com/office/word/2018/wordml/cex" xmlns:w16cid="http://schemas.microsoft.com/office/word/2016/wordml/cid" xmlns:w16="http://schemas.microsoft.com/office/word/2018/wordml" xmlns:w16se="http://schemas.microsoft.com/office/word/2015/wordml/symex" xmlns:wpg="http://schemas.microsoft.com/office/word/2010/wordprocessingGroup" xmlns:wpi="http://schemas.microsoft.com/office/word/2010/wordprocessingInk" xmlns:wne="http://schemas.microsoft.com/office/word/2006/wordml" xmlns:wps="http://schemas.microsoft.com/office/word/2010/wordprocessingShape" mc:Ignorable="w14 w15 w16se w16cid w16 w16cex wp14">
+<w:footnotes xmlns:wpc="http://schemas.microsoft.com/office/word/2010/wordprocessingCanvas" xmlns:cx="http://schemas.microsoft.com/office/drawing/2014/chartex" xmlns:cx1="http://schemas.microsoft.com/office/drawing/2015/9/8/chartex" xmlns:cx2="http://schemas.microsoft.com/office/drawing/2015/10/21/chartex" xmlns:cx3="http://schemas.microsoft.com/office/drawing/2016/5/9/chartex" xmlns:cx4="http://schemas.microsoft.com/office/drawing/2016/5/10/chartex" xmlns:cx5="http://schemas.microsoft.com/office/drawing/2016/5/11/chartex" xmlns:cx6="http://schemas.microsoft.com/office/drawing/2016/5/12/chartex" xmlns:cx7="http://schemas.microsoft.com/office/drawing/2016/5/13/chartex" xmlns:cx8="http://schemas.microsoft.com/office/drawing/2016/5/14/chartex" xmlns:mc="http://schemas.openxmlformats.org/markup-compatibility/2006" xmlns:aink="http://schemas.microsoft.com/office/drawing/2016/ink" xmlns:am3d="http://schemas.microsoft.com/office/drawing/2017/model3d" xmlns:o="urn:schemas-microsoft-com:office:office" xmlns:oel="http://schemas.microsoft.com/office/2019/extlst" xmlns:r="http://schemas.openxmlformats.org/officeDocument/2006/relationships" xmlns:m="http://schemas.openxmlformats.org/officeDocument/2006/math" xmlns:v="urn:schemas-microsoft-com:vml" xmlns:wp14="http://schemas.microsoft.com/office/word/2010/wordprocessingDrawing" xmlns:wp="http://schemas.openxmlformats.org/drawingml/2006/wordprocessingDrawing" xmlns:w10="urn:schemas-microsoft-com:office:word" xmlns:w="http://schemas.openxmlformats.org/wordprocessingml/2006/main" xmlns:w14="http://schemas.microsoft.com/office/word/2010/wordml" xmlns:w15="http://schemas.microsoft.com/office/word/2012/wordml" xmlns:w16cex="http://schemas.microsoft.com/office/word/2018/wordml/cex" xmlns:w16cid="http://schemas.microsoft.com/office/word/2016/wordml/cid" xmlns:w16="http://schemas.microsoft.com/office/word/2018/wordml" xmlns:w16sdtdh="http://schemas.microsoft.com/office/word/2020/wordml/sdtdatahash" xmlns:w16se="http://schemas.microsoft.com/office/word/2015/wordml/symex" xmlns:wpg="http://schemas.microsoft.com/office/word/2010/wordprocessingGroup" xmlns:wpi="http://schemas.microsoft.com/office/word/2010/wordprocessingInk" xmlns:wne="http://schemas.microsoft.com/office/word/2006/wordml" xmlns:wps="http://schemas.microsoft.com/office/word/2010/wordprocessingShape" mc:Ignorable="w14 w15 w16se w16cid w16 w16cex w16sdtdh wp14">
   <w:footnote w:type="separator" w:id="-1">
     <w:p>
       <w:pPr>
@@ -3168,7 +3364,7 @@
 </file>
 
 <file path=word/header1.xml><?xml version="1.0" encoding="utf-8"?>
-<w:hdr xmlns:wpc="http://schemas.microsoft.com/office/word/2010/wordprocessingCanvas" xmlns:cx="http://schemas.microsoft.com/office/drawing/2014/chartex" xmlns:cx1="http://schemas.microsoft.com/office/drawing/2015/9/8/chartex" xmlns:cx2="http://schemas.microsoft.com/office/drawing/2015/10/21/chartex" xmlns:cx3="http://schemas.microsoft.com/office/drawing/2016/5/9/chartex" xmlns:cx4="http://schemas.microsoft.com/office/drawing/2016/5/10/chartex" xmlns:cx5="http://schemas.microsoft.com/office/drawing/2016/5/11/chartex" xmlns:cx6="http://schemas.microsoft.com/office/drawing/2016/5/12/chartex" xmlns:cx7="http://schemas.microsoft.com/office/drawing/2016/5/13/chartex" xmlns:cx8="http://schemas.microsoft.com/office/drawing/2016/5/14/chartex" xmlns:mc="http://schemas.openxmlformats.org/markup-compatibility/2006" xmlns:aink="http://schemas.microsoft.com/office/drawing/2016/ink" xmlns:am3d="http://schemas.microsoft.com/office/drawing/2017/model3d" xmlns:o="urn:schemas-microsoft-com:office:office" xmlns:r="http://schemas.openxmlformats.org/officeDocument/2006/relationships" xmlns:m="http://schemas.openxmlformats.org/officeDocument/2006/math" xmlns:v="urn:schemas-microsoft-com:vml" xmlns:wp14="http://schemas.microsoft.com/office/word/2010/wordprocessingDrawing" xmlns:wp="http://schemas.openxmlformats.org/drawingml/2006/wordprocessingDrawing" xmlns:w10="urn:schemas-microsoft-com:office:word" xmlns:w="http://schemas.openxmlformats.org/wordprocessingml/2006/main" xmlns:w14="http://schemas.microsoft.com/office/word/2010/wordml" xmlns:w15="http://schemas.microsoft.com/office/word/2012/wordml" xmlns:w16cex="http://schemas.microsoft.com/office/word/2018/wordml/cex" xmlns:w16cid="http://schemas.microsoft.com/office/word/2016/wordml/cid" xmlns:w16="http://schemas.microsoft.com/office/word/2018/wordml" xmlns:w16se="http://schemas.microsoft.com/office/word/2015/wordml/symex" xmlns:wpg="http://schemas.microsoft.com/office/word/2010/wordprocessingGroup" xmlns:wpi="http://schemas.microsoft.com/office/word/2010/wordprocessingInk" xmlns:wne="http://schemas.microsoft.com/office/word/2006/wordml" xmlns:wps="http://schemas.microsoft.com/office/word/2010/wordprocessingShape" mc:Ignorable="w14 w15 w16se w16cid w16 w16cex wp14">
+<w:hdr xmlns:wpc="http://schemas.microsoft.com/office/word/2010/wordprocessingCanvas" xmlns:cx="http://schemas.microsoft.com/office/drawing/2014/chartex" xmlns:cx1="http://schemas.microsoft.com/office/drawing/2015/9/8/chartex" xmlns:cx2="http://schemas.microsoft.com/office/drawing/2015/10/21/chartex" xmlns:cx3="http://schemas.microsoft.com/office/drawing/2016/5/9/chartex" xmlns:cx4="http://schemas.microsoft.com/office/drawing/2016/5/10/chartex" xmlns:cx5="http://schemas.microsoft.com/office/drawing/2016/5/11/chartex" xmlns:cx6="http://schemas.microsoft.com/office/drawing/2016/5/12/chartex" xmlns:cx7="http://schemas.microsoft.com/office/drawing/2016/5/13/chartex" xmlns:cx8="http://schemas.microsoft.com/office/drawing/2016/5/14/chartex" xmlns:mc="http://schemas.openxmlformats.org/markup-compatibility/2006" xmlns:aink="http://schemas.microsoft.com/office/drawing/2016/ink" xmlns:am3d="http://schemas.microsoft.com/office/drawing/2017/model3d" xmlns:o="urn:schemas-microsoft-com:office:office" xmlns:oel="http://schemas.microsoft.com/office/2019/extlst" xmlns:r="http://schemas.openxmlformats.org/officeDocument/2006/relationships" xmlns:m="http://schemas.openxmlformats.org/officeDocument/2006/math" xmlns:v="urn:schemas-microsoft-com:vml" xmlns:wp14="http://schemas.microsoft.com/office/word/2010/wordprocessingDrawing" xmlns:wp="http://schemas.openxmlformats.org/drawingml/2006/wordprocessingDrawing" xmlns:w10="urn:schemas-microsoft-com:office:word" xmlns:w="http://schemas.openxmlformats.org/wordprocessingml/2006/main" xmlns:w14="http://schemas.microsoft.com/office/word/2010/wordml" xmlns:w15="http://schemas.microsoft.com/office/word/2012/wordml" xmlns:w16cex="http://schemas.microsoft.com/office/word/2018/wordml/cex" xmlns:w16cid="http://schemas.microsoft.com/office/word/2016/wordml/cid" xmlns:w16="http://schemas.microsoft.com/office/word/2018/wordml" xmlns:w16sdtdh="http://schemas.microsoft.com/office/word/2020/wordml/sdtdatahash" xmlns:w16se="http://schemas.microsoft.com/office/word/2015/wordml/symex" xmlns:wpg="http://schemas.microsoft.com/office/word/2010/wordprocessingGroup" xmlns:wpi="http://schemas.microsoft.com/office/word/2010/wordprocessingInk" xmlns:wne="http://schemas.microsoft.com/office/word/2006/wordml" xmlns:wps="http://schemas.microsoft.com/office/word/2010/wordprocessingShape" mc:Ignorable="w14 w15 w16se w16cid w16 w16cex w16sdtdh wp14">
   <w:p>
     <w:r>
       <w:t xml:space="preserve"> </w:t>
@@ -3178,15 +3374,15 @@
 </file>
 
 <file path=word/numbering.xml><?xml version="1.0" encoding="utf-8"?>
-<w:numbering xmlns:wpc="http://schemas.microsoft.com/office/word/2010/wordprocessingCanvas" xmlns:cx="http://schemas.microsoft.com/office/drawing/2014/chartex" xmlns:cx1="http://schemas.microsoft.com/office/drawing/2015/9/8/chartex" xmlns:cx2="http://schemas.microsoft.com/office/drawing/2015/10/21/chartex" xmlns:cx3="http://schemas.microsoft.com/office/drawing/2016/5/9/chartex" xmlns:cx4="http://schemas.microsoft.com/office/drawing/2016/5/10/chartex" xmlns:cx5="http://schemas.microsoft.com/office/drawing/2016/5/11/chartex" xmlns:cx6="http://schemas.microsoft.com/office/drawing/2016/5/12/chartex" xmlns:cx7="http://schemas.microsoft.com/office/drawing/2016/5/13/chartex" xmlns:cx8="http://schemas.microsoft.com/office/drawing/2016/5/14/chartex" xmlns:mc="http://schemas.openxmlformats.org/markup-compatibility/2006" xmlns:aink="http://schemas.microsoft.com/office/drawing/2016/ink" xmlns:am3d="http://schemas.microsoft.com/office/drawing/2017/model3d" xmlns:o="urn:schemas-microsoft-com:office:office" xmlns:r="http://schemas.openxmlformats.org/officeDocument/2006/relationships" xmlns:m="http://schemas.openxmlformats.org/officeDocument/2006/math" xmlns:v="urn:schemas-microsoft-com:vml" xmlns:wp14="http://schemas.microsoft.com/office/word/2010/wordprocessingDrawing" xmlns:wp="http://schemas.openxmlformats.org/drawingml/2006/wordprocessingDrawing" xmlns:w10="urn:schemas-microsoft-com:office:word" xmlns:w="http://schemas.openxmlformats.org/wordprocessingml/2006/main" xmlns:w14="http://schemas.microsoft.com/office/word/2010/wordml" xmlns:w15="http://schemas.microsoft.com/office/word/2012/wordml" xmlns:w16cex="http://schemas.microsoft.com/office/word/2018/wordml/cex" xmlns:w16cid="http://schemas.microsoft.com/office/word/2016/wordml/cid" xmlns:w16="http://schemas.microsoft.com/office/word/2018/wordml" xmlns:w16se="http://schemas.microsoft.com/office/word/2015/wordml/symex" xmlns:wpg="http://schemas.microsoft.com/office/word/2010/wordprocessingGroup" xmlns:wpi="http://schemas.microsoft.com/office/word/2010/wordprocessingInk" xmlns:wne="http://schemas.microsoft.com/office/word/2006/wordml" xmlns:wps="http://schemas.microsoft.com/office/word/2010/wordprocessingShape" mc:Ignorable="w14 w15 w16se w16cid w16 w16cex wp14">
+<w:numbering xmlns:wpc="http://schemas.microsoft.com/office/word/2010/wordprocessingCanvas" xmlns:cx="http://schemas.microsoft.com/office/drawing/2014/chartex" xmlns:cx1="http://schemas.microsoft.com/office/drawing/2015/9/8/chartex" xmlns:cx2="http://schemas.microsoft.com/office/drawing/2015/10/21/chartex" xmlns:cx3="http://schemas.microsoft.com/office/drawing/2016/5/9/chartex" xmlns:cx4="http://schemas.microsoft.com/office/drawing/2016/5/10/chartex" xmlns:cx5="http://schemas.microsoft.com/office/drawing/2016/5/11/chartex" xmlns:cx6="http://schemas.microsoft.com/office/drawing/2016/5/12/chartex" xmlns:cx7="http://schemas.microsoft.com/office/drawing/2016/5/13/chartex" xmlns:cx8="http://schemas.microsoft.com/office/drawing/2016/5/14/chartex" xmlns:mc="http://schemas.openxmlformats.org/markup-compatibility/2006" xmlns:aink="http://schemas.microsoft.com/office/drawing/2016/ink" xmlns:am3d="http://schemas.microsoft.com/office/drawing/2017/model3d" xmlns:o="urn:schemas-microsoft-com:office:office" xmlns:oel="http://schemas.microsoft.com/office/2019/extlst" xmlns:r="http://schemas.openxmlformats.org/officeDocument/2006/relationships" xmlns:m="http://schemas.openxmlformats.org/officeDocument/2006/math" xmlns:v="urn:schemas-microsoft-com:vml" xmlns:wp14="http://schemas.microsoft.com/office/word/2010/wordprocessingDrawing" xmlns:wp="http://schemas.openxmlformats.org/drawingml/2006/wordprocessingDrawing" xmlns:w10="urn:schemas-microsoft-com:office:word" xmlns:w="http://schemas.openxmlformats.org/wordprocessingml/2006/main" xmlns:w14="http://schemas.microsoft.com/office/word/2010/wordml" xmlns:w15="http://schemas.microsoft.com/office/word/2012/wordml" xmlns:w16cex="http://schemas.microsoft.com/office/word/2018/wordml/cex" xmlns:w16cid="http://schemas.microsoft.com/office/word/2016/wordml/cid" xmlns:w16="http://schemas.microsoft.com/office/word/2018/wordml" xmlns:w16sdtdh="http://schemas.microsoft.com/office/word/2020/wordml/sdtdatahash" xmlns:w16se="http://schemas.microsoft.com/office/word/2015/wordml/symex" xmlns:wpg="http://schemas.microsoft.com/office/word/2010/wordprocessingGroup" xmlns:wpi="http://schemas.microsoft.com/office/word/2010/wordprocessingInk" xmlns:wne="http://schemas.microsoft.com/office/word/2006/wordml" xmlns:wps="http://schemas.microsoft.com/office/word/2010/wordprocessingShape" mc:Ignorable="w14 w15 w16se w16cid w16 w16cex w16sdtdh wp14">
   <w:numPicBullet w:numPicBulletId="0">
     <w:pict>
-      <v:rect id="_x0000_i1106" style="width:0;height:1.5pt" o:bullet="t" o:hrstd="t" o:hr="t" fillcolor="#a0a0a0" stroked="f"/>
+      <v:rect id="_x0000_i1076" style="width:0;height:1.5pt" o:bullet="t" o:hrstd="t" o:hr="t" fillcolor="#a0a0a0" stroked="f"/>
     </w:pict>
   </w:numPicBullet>
   <w:numPicBullet w:numPicBulletId="1">
     <w:pict>
-      <v:rect id="_x0000_i1107" style="width:0;height:1.5pt" o:bullet="t" o:hrstd="t" o:hr="t" fillcolor="#a0a0a0" stroked="f"/>
+      <v:rect id="_x0000_i1077" style="width:0;height:1.5pt" o:bullet="t" o:hrstd="t" o:hr="t" fillcolor="#a0a0a0" stroked="f"/>
     </w:pict>
   </w:numPicBullet>
   <w:abstractNum w:abstractNumId="0" w15:restartNumberingAfterBreak="0">
@@ -5309,68 +5505,68 @@
       </w:rPr>
     </w:lvl>
   </w:abstractNum>
-  <w:num w:numId="1">
+  <w:num w:numId="1" w16cid:durableId="224687117">
     <w:abstractNumId w:val="1"/>
   </w:num>
-  <w:num w:numId="2">
+  <w:num w:numId="2" w16cid:durableId="1352025778">
     <w:abstractNumId w:val="3"/>
   </w:num>
-  <w:num w:numId="3">
+  <w:num w:numId="3" w16cid:durableId="1453672029">
     <w:abstractNumId w:val="13"/>
   </w:num>
-  <w:num w:numId="4">
+  <w:num w:numId="4" w16cid:durableId="183372092">
     <w:abstractNumId w:val="18"/>
   </w:num>
-  <w:num w:numId="5">
+  <w:num w:numId="5" w16cid:durableId="680662048">
     <w:abstractNumId w:val="17"/>
   </w:num>
-  <w:num w:numId="6">
+  <w:num w:numId="6" w16cid:durableId="2050494524">
     <w:abstractNumId w:val="9"/>
   </w:num>
-  <w:num w:numId="7">
+  <w:num w:numId="7" w16cid:durableId="1697466994">
     <w:abstractNumId w:val="7"/>
   </w:num>
-  <w:num w:numId="8">
+  <w:num w:numId="8" w16cid:durableId="1889992924">
     <w:abstractNumId w:val="14"/>
   </w:num>
-  <w:num w:numId="9">
+  <w:num w:numId="9" w16cid:durableId="887452163">
     <w:abstractNumId w:val="10"/>
   </w:num>
-  <w:num w:numId="10">
+  <w:num w:numId="10" w16cid:durableId="595671654">
     <w:abstractNumId w:val="11"/>
   </w:num>
-  <w:num w:numId="11">
+  <w:num w:numId="11" w16cid:durableId="496573941">
     <w:abstractNumId w:val="0"/>
   </w:num>
-  <w:num w:numId="12">
+  <w:num w:numId="12" w16cid:durableId="470636115">
     <w:abstractNumId w:val="16"/>
   </w:num>
-  <w:num w:numId="13">
+  <w:num w:numId="13" w16cid:durableId="868876351">
     <w:abstractNumId w:val="8"/>
   </w:num>
-  <w:num w:numId="14">
+  <w:num w:numId="14" w16cid:durableId="1059092182">
     <w:abstractNumId w:val="6"/>
   </w:num>
-  <w:num w:numId="15">
+  <w:num w:numId="15" w16cid:durableId="752749535">
     <w:abstractNumId w:val="15"/>
   </w:num>
-  <w:num w:numId="16">
+  <w:num w:numId="16" w16cid:durableId="1192450188">
     <w:abstractNumId w:val="12"/>
   </w:num>
-  <w:num w:numId="17">
+  <w:num w:numId="17" w16cid:durableId="356666452">
     <w:abstractNumId w:val="2"/>
   </w:num>
-  <w:num w:numId="18">
+  <w:num w:numId="18" w16cid:durableId="1241939146">
     <w:abstractNumId w:val="4"/>
   </w:num>
-  <w:num w:numId="19">
+  <w:num w:numId="19" w16cid:durableId="263732107">
     <w:abstractNumId w:val="5"/>
   </w:num>
 </w:numbering>
 </file>
 
 <file path=word/styles.xml><?xml version="1.0" encoding="utf-8"?>
-<w:styles xmlns:mc="http://schemas.openxmlformats.org/markup-compatibility/2006" xmlns:r="http://schemas.openxmlformats.org/officeDocument/2006/relationships" xmlns:w="http://schemas.openxmlformats.org/wordprocessingml/2006/main" xmlns:w14="http://schemas.microsoft.com/office/word/2010/wordml" xmlns:w15="http://schemas.microsoft.com/office/word/2012/wordml" xmlns:w16cex="http://schemas.microsoft.com/office/word/2018/wordml/cex" xmlns:w16cid="http://schemas.microsoft.com/office/word/2016/wordml/cid" xmlns:w16="http://schemas.microsoft.com/office/word/2018/wordml" xmlns:w16se="http://schemas.microsoft.com/office/word/2015/wordml/symex" mc:Ignorable="w14 w15 w16se w16cid w16 w16cex">
+<w:styles xmlns:mc="http://schemas.openxmlformats.org/markup-compatibility/2006" xmlns:r="http://schemas.openxmlformats.org/officeDocument/2006/relationships" xmlns:w="http://schemas.openxmlformats.org/wordprocessingml/2006/main" xmlns:w14="http://schemas.microsoft.com/office/word/2010/wordml" xmlns:w15="http://schemas.microsoft.com/office/word/2012/wordml" xmlns:w16cex="http://schemas.microsoft.com/office/word/2018/wordml/cex" xmlns:w16cid="http://schemas.microsoft.com/office/word/2016/wordml/cid" xmlns:w16="http://schemas.microsoft.com/office/word/2018/wordml" xmlns:w16sdtdh="http://schemas.microsoft.com/office/word/2020/wordml/sdtdatahash" xmlns:w16se="http://schemas.microsoft.com/office/word/2015/wordml/symex" mc:Ignorable="w14 w15 w16se w16cid w16 w16cex w16sdtdh">
   <w:docDefaults>
     <w:rPrDefault>
       <w:rPr>

</xml_diff>